<commit_message>
nộp bt1 lần n
</commit_message>
<xml_diff>
--- a/19_33_VoQuocHuy_QL_muontra_thuvienDH_BT1.docx
+++ b/19_33_VoQuocHuy_QL_muontra_thuvienDH_BT1.docx
@@ -1072,22 +1072,13 @@
                 <w:szCs w:val="26"/>
                 <w:lang w:val="vi-VN"/>
               </w:rPr>
-              <w:t>2</w:t>
-            </w:r>
-            <w:bookmarkStart w:id="1" w:name="_GoBack"/>
-            <w:bookmarkEnd w:id="1"/>
-            <w:r>
-              <w:rPr>
-                <w:rFonts w:eastAsia="Times New Roman"/>
-                <w:szCs w:val="26"/>
-                <w:lang w:val="vi-VN"/>
-              </w:rPr>
-              <w:t>024</w:t>
+              <w:t>2024</w:t>
             </w:r>
           </w:p>
         </w:tc>
       </w:tr>
     </w:tbl>
+    <w:bookmarkEnd w:id="0"/>
     <w:p>
       <w:pPr>
         <w:pStyle w:val="Heading1"/>
@@ -1103,7 +1094,6 @@
         <w:lastRenderedPageBreak/>
         <w:t>CHƯƠNG 1: KHẢO SÁT HỆ THỐNG</w:t>
       </w:r>
-      <w:bookmarkEnd w:id="0"/>
     </w:p>
     <w:p>
       <w:pPr>
@@ -1116,14 +1106,14 @@
           <w:lang w:val="en-US"/>
         </w:rPr>
       </w:pPr>
-      <w:bookmarkStart w:id="2" w:name="_Toc10961"/>
+      <w:bookmarkStart w:id="1" w:name="_Toc10961"/>
       <w:r>
         <w:rPr>
           <w:lang w:val="en-US"/>
         </w:rPr>
         <w:t>Mô tả hệ thống</w:t>
       </w:r>
-      <w:bookmarkEnd w:id="2"/>
+      <w:bookmarkEnd w:id="1"/>
     </w:p>
     <w:p>
       <w:pPr>
@@ -1136,14 +1126,14 @@
           <w:lang w:val="en-US"/>
         </w:rPr>
       </w:pPr>
-      <w:bookmarkStart w:id="3" w:name="_Toc17530"/>
+      <w:bookmarkStart w:id="2" w:name="_Toc17530"/>
       <w:r>
         <w:rPr>
           <w:lang w:val="en-US"/>
         </w:rPr>
         <w:t>Nhiệm vụ cơ bản</w:t>
       </w:r>
-      <w:bookmarkEnd w:id="3"/>
+      <w:bookmarkEnd w:id="2"/>
     </w:p>
     <w:p>
       <w:pPr>
@@ -1755,23 +1745,7 @@
           <w:sz w:val="28"/>
           <w:szCs w:val="28"/>
         </w:rPr>
-        <w:t xml:space="preserve">Tóm lại có hai môi trường bên ngoài </w:t>
-      </w:r>
-      <w:proofErr w:type="gramStart"/>
-      <w:r>
-        <w:rPr>
-          <w:sz w:val="28"/>
-          <w:szCs w:val="28"/>
-        </w:rPr>
-        <w:t>là :</w:t>
-      </w:r>
-      <w:proofErr w:type="gramEnd"/>
-      <w:r>
-        <w:rPr>
-          <w:sz w:val="28"/>
-          <w:szCs w:val="28"/>
-        </w:rPr>
-        <w:t xml:space="preserve"> </w:t>
+        <w:t xml:space="preserve">Tóm lại có hai môi trường bên ngoài là : </w:t>
       </w:r>
       <w:r>
         <w:rPr>
@@ -2046,15 +2020,6 @@
     </w:tbl>
     <w:p>
       <w:pPr>
-        <w:ind w:left="720"/>
-        <w:rPr>
-          <w:bCs/>
-          <w:lang w:val="vi-VN"/>
-        </w:rPr>
-      </w:pPr>
-    </w:p>
-    <w:p>
-      <w:pPr>
         <w:pStyle w:val="Heading2"/>
         <w:numPr>
           <w:ilvl w:val="2"/>
@@ -2064,7 +2029,7 @@
           <w:lang w:val="vi-VN"/>
         </w:rPr>
       </w:pPr>
-      <w:bookmarkStart w:id="4" w:name="_Toc23608"/>
+      <w:bookmarkStart w:id="3" w:name="_Toc23608"/>
       <w:r>
         <w:rPr>
           <w:lang w:val="vi-VN"/>
@@ -2083,7 +2048,7 @@
         </w:rPr>
         <w:t>:</w:t>
       </w:r>
-      <w:bookmarkEnd w:id="4"/>
+      <w:bookmarkEnd w:id="3"/>
     </w:p>
     <w:p>
       <w:pPr>
@@ -2448,7 +2413,7 @@
         <w:rPr>
           <w:b/>
           <w:bCs/>
-          <w:lang w:val="vi-VN"/>
+          <w:lang w:val="pt-BR"/>
         </w:rPr>
       </w:pPr>
       <w:r>
@@ -2458,6 +2423,23 @@
           <w:lang w:val="vi-VN"/>
         </w:rPr>
         <w:t>*B1:</w:t>
+      </w:r>
+      <w:r>
+        <w:rPr>
+          <w:b/>
+          <w:bCs/>
+          <w:lang w:val="pt-BR"/>
+        </w:rPr>
+        <w:t xml:space="preserve"> </w:t>
+      </w:r>
+      <w:r>
+        <w:rPr>
+          <w:b/>
+          <w:bCs/>
+          <w:szCs w:val="26"/>
+          <w:lang w:val="vi-VN"/>
+        </w:rPr>
+        <w:t>Thủ thư</w:t>
       </w:r>
     </w:p>
     <w:p>
@@ -2485,7 +2467,15 @@
           <w:szCs w:val="26"/>
           <w:lang w:val="vi-VN"/>
         </w:rPr>
-        <w:t>Tiếp nhận yêu cầu từ bạn đọc, sau đó chuyển yêu cầu từ bạn đọc để thư viện lập MB2</w:t>
+        <w:t xml:space="preserve">Tiếp nhận yêu cầu từ bạn đọc, sau đó chuyển yêu cầu từ bạn đọc để thư viện lập </w:t>
+      </w:r>
+      <w:r>
+        <w:rPr>
+          <w:bCs/>
+          <w:szCs w:val="26"/>
+          <w:lang w:val="vi-VN"/>
+        </w:rPr>
+        <w:t>MB02</w:t>
       </w:r>
     </w:p>
     <w:p>
@@ -2503,7 +2493,15 @@
           <w:szCs w:val="26"/>
           <w:lang w:val="vi-VN"/>
         </w:rPr>
-        <w:t>-Tiếp nhận yêu cầu từ bạn đọc, quản lý, thư viện để hủy MB2</w:t>
+        <w:t xml:space="preserve">-Tiếp nhận yêu cầu từ bạn đọc, quản lý, thư viện để hủy </w:t>
+      </w:r>
+      <w:r>
+        <w:rPr>
+          <w:bCs/>
+          <w:szCs w:val="26"/>
+          <w:lang w:val="vi-VN"/>
+        </w:rPr>
+        <w:t>MB02</w:t>
       </w:r>
     </w:p>
     <w:p>
@@ -2521,7 +2519,55 @@
           <w:szCs w:val="26"/>
           <w:lang w:val="vi-VN"/>
         </w:rPr>
-        <w:t>-Tiếp nhận yêu cầu từ bạn đọc để thông qua kho cho bạn đọc mượn sách và lưu vào MB3(nếu là sách mật thì có thêm MB5, MB6)</w:t>
+        <w:t xml:space="preserve">-Tiếp nhận yêu cầu từ bạn đọc để thông qua kho cho bạn đọc mượn sách và lưu vào </w:t>
+      </w:r>
+      <w:r>
+        <w:rPr>
+          <w:bCs/>
+          <w:szCs w:val="26"/>
+          <w:lang w:val="vi-VN"/>
+        </w:rPr>
+        <w:t>MB03</w:t>
+      </w:r>
+      <w:r>
+        <w:rPr>
+          <w:bCs/>
+          <w:szCs w:val="26"/>
+          <w:lang w:val="vi-VN"/>
+        </w:rPr>
+        <w:t xml:space="preserve">(nếu là sách mật thì có thêm </w:t>
+      </w:r>
+      <w:r>
+        <w:rPr>
+          <w:bCs/>
+          <w:szCs w:val="26"/>
+          <w:lang w:val="vi-VN"/>
+        </w:rPr>
+        <w:t>MB05</w:t>
+      </w:r>
+      <w:r>
+        <w:rPr>
+          <w:bCs/>
+          <w:szCs w:val="26"/>
+          <w:lang w:val="vi-VN"/>
+        </w:rPr>
+        <w:t xml:space="preserve">, </w:t>
+      </w:r>
+      <w:r>
+        <w:rPr>
+          <w:bCs/>
+          <w:szCs w:val="26"/>
+          <w:lang w:val="vi-VN"/>
+        </w:rPr>
+        <w:t>MB06</w:t>
+      </w:r>
+      <w:r>
+        <w:rPr>
+          <w:bCs/>
+          <w:szCs w:val="26"/>
+          <w:lang w:val="vi-VN"/>
+        </w:rPr>
+        <w:t>)</w:t>
       </w:r>
     </w:p>
     <w:p>
@@ -2539,7 +2585,15 @@
           <w:szCs w:val="26"/>
           <w:lang w:val="vi-VN"/>
         </w:rPr>
-        <w:t>- Tiếp nhận yêu cầu từ bạn đọc để trả sách vào kho của thư viện và lưu vào MB3</w:t>
+        <w:t xml:space="preserve">- Tiếp nhận yêu cầu từ bạn đọc để trả sách vào kho của thư viện và lưu vào </w:t>
+      </w:r>
+      <w:r>
+        <w:rPr>
+          <w:bCs/>
+          <w:szCs w:val="26"/>
+          <w:lang w:val="vi-VN"/>
+        </w:rPr>
+        <w:t>MB03</w:t>
       </w:r>
     </w:p>
     <w:p>
@@ -2557,7 +2611,31 @@
           <w:szCs w:val="26"/>
           <w:lang w:val="vi-VN"/>
         </w:rPr>
-        <w:t>-Tiếp nhận yêu cầu từ quản lý để lập MB8 xử lý vi phạm và MB9</w:t>
+        <w:t xml:space="preserve">-Tiếp nhận yêu cầu từ quản lý để lập </w:t>
+      </w:r>
+      <w:r>
+        <w:rPr>
+          <w:bCs/>
+          <w:szCs w:val="26"/>
+          <w:lang w:val="vi-VN"/>
+        </w:rPr>
+        <w:t>MB08</w:t>
+      </w:r>
+      <w:r>
+        <w:rPr>
+          <w:bCs/>
+          <w:szCs w:val="26"/>
+          <w:lang w:val="vi-VN"/>
+        </w:rPr>
+        <w:t xml:space="preserve"> xử lý vi phạm và </w:t>
+      </w:r>
+      <w:r>
+        <w:rPr>
+          <w:bCs/>
+          <w:szCs w:val="26"/>
+          <w:lang w:val="vi-VN"/>
+        </w:rPr>
+        <w:t>MB09</w:t>
       </w:r>
     </w:p>
     <w:p>
@@ -2575,7 +2653,23 @@
           <w:szCs w:val="26"/>
           <w:lang w:val="vi-VN"/>
         </w:rPr>
-        <w:t xml:space="preserve">-Tiếp nhận yêu cầu từ quản lý để đếm, kiểm kê và lập MB10 </w:t>
+        <w:t xml:space="preserve">-Tiếp nhận yêu cầu từ quản lý để đếm, kiểm kê và lập </w:t>
+      </w:r>
+      <w:r>
+        <w:rPr>
+          <w:bCs/>
+          <w:szCs w:val="26"/>
+          <w:lang w:val="vi-VN"/>
+        </w:rPr>
+        <w:t>MB10</w:t>
+      </w:r>
+      <w:r>
+        <w:rPr>
+          <w:bCs/>
+          <w:szCs w:val="26"/>
+          <w:lang w:val="vi-VN"/>
+        </w:rPr>
+        <w:t xml:space="preserve"> </w:t>
       </w:r>
     </w:p>
     <w:p>
@@ -2593,7 +2687,23 @@
           <w:szCs w:val="26"/>
           <w:lang w:val="vi-VN"/>
         </w:rPr>
-        <w:t>-Từ MB10 tiến hành thanh lọc định kì</w:t>
+        <w:t xml:space="preserve">-Từ </w:t>
+      </w:r>
+      <w:r>
+        <w:rPr>
+          <w:bCs/>
+          <w:szCs w:val="26"/>
+          <w:lang w:val="vi-VN"/>
+        </w:rPr>
+        <w:t>MB10</w:t>
+      </w:r>
+      <w:r>
+        <w:rPr>
+          <w:bCs/>
+          <w:szCs w:val="26"/>
+          <w:lang w:val="vi-VN"/>
+        </w:rPr>
+        <w:t xml:space="preserve"> tiến hành thanh lọc định kì</w:t>
       </w:r>
     </w:p>
     <w:p>
@@ -2610,7 +2720,23 @@
           <w:szCs w:val="26"/>
           <w:lang w:val="vi-VN"/>
         </w:rPr>
-        <w:t>-Tiếp nhận yêu cầu để nhập sách, tiến hành biên mục để ra MB11</w:t>
+        <w:t xml:space="preserve">-Tiếp nhận yêu cầu để nhập sách, tiến hành biên mục để ra </w:t>
+      </w:r>
+      <w:r>
+        <w:rPr>
+          <w:bCs/>
+          <w:szCs w:val="26"/>
+          <w:lang w:val="vi-VN"/>
+        </w:rPr>
+        <w:t>MB01</w:t>
+      </w:r>
+      <w:r>
+        <w:rPr>
+          <w:bCs/>
+          <w:szCs w:val="26"/>
+          <w:lang w:val="vi-VN"/>
+        </w:rPr>
+        <w:t>1</w:t>
       </w:r>
     </w:p>
     <w:p>
@@ -2631,6 +2757,24 @@
         </w:rPr>
         <w:t>*B2:</w:t>
       </w:r>
+      <w:r>
+        <w:rPr>
+          <w:b/>
+          <w:bCs/>
+          <w:szCs w:val="26"/>
+          <w:lang w:val="vi-VN"/>
+        </w:rPr>
+        <w:t xml:space="preserve"> </w:t>
+      </w:r>
+      <w:r>
+        <w:rPr>
+          <w:b/>
+          <w:bCs/>
+          <w:szCs w:val="26"/>
+          <w:lang w:val="vi-VN"/>
+        </w:rPr>
+        <w:t>Kho sách không mật</w:t>
+      </w:r>
     </w:p>
     <w:p>
       <w:pPr>
@@ -2756,6 +2900,24 @@
           <w:lang w:val="vi-VN"/>
         </w:rPr>
         <w:t>B3:</w:t>
+      </w:r>
+      <w:r>
+        <w:rPr>
+          <w:b/>
+          <w:bCs/>
+          <w:szCs w:val="26"/>
+          <w:lang w:val="vi-VN"/>
+        </w:rPr>
+        <w:t xml:space="preserve"> </w:t>
+      </w:r>
+      <w:r>
+        <w:rPr>
+          <w:b/>
+          <w:bCs/>
+          <w:szCs w:val="26"/>
+          <w:lang w:val="vi-VN"/>
+        </w:rPr>
+        <w:t>Kho sách mật</w:t>
       </w:r>
     </w:p>
     <w:p>
@@ -2890,17 +3052,17 @@
           <w:lang w:val="en-US"/>
         </w:rPr>
       </w:pPr>
-      <w:bookmarkStart w:id="5" w:name="_Toc27522"/>
-      <w:bookmarkStart w:id="6" w:name="_Hlk146145164"/>
+      <w:bookmarkStart w:id="4" w:name="_Toc27522"/>
+      <w:bookmarkStart w:id="5" w:name="_Hlk146145164"/>
       <w:r>
         <w:rPr>
           <w:lang w:val="en-US"/>
         </w:rPr>
         <w:t>Quy trình xử lý và quy tắc quản lý</w:t>
       </w:r>
-      <w:bookmarkEnd w:id="5"/>
+      <w:bookmarkEnd w:id="4"/>
     </w:p>
-    <w:bookmarkEnd w:id="6"/>
+    <w:bookmarkEnd w:id="5"/>
     <w:p>
       <w:pPr>
         <w:numPr>
@@ -2958,6 +3120,7 @@
                 <w:szCs w:val="26"/>
                 <w:lang w:val="en-US"/>
               </w:rPr>
+              <w:lastRenderedPageBreak/>
               <w:t>STT</w:t>
             </w:r>
           </w:p>
@@ -3063,7 +3226,6 @@
                 <w:szCs w:val="26"/>
                 <w:lang w:val="vi-VN"/>
               </w:rPr>
-              <w:lastRenderedPageBreak/>
               <w:t>1</w:t>
             </w:r>
           </w:p>
@@ -3122,6 +3284,7 @@
           <w:p>
             <w:pPr>
               <w:spacing w:after="120"/>
+              <w:jc w:val="left"/>
               <w:rPr>
                 <w:bCs/>
                 <w:szCs w:val="26"/>
@@ -3143,7 +3306,41 @@
                 <w:szCs w:val="26"/>
                 <w:lang w:val="vi-VN"/>
               </w:rPr>
-              <w:t>2 MT1;M1</w:t>
+              <w:t xml:space="preserve">2  thư viện </w:t>
+            </w:r>
+            <w:r>
+              <w:rPr>
+                <w:b/>
+                <w:bCs/>
+                <w:szCs w:val="26"/>
+                <w:lang w:val="vi-VN"/>
+              </w:rPr>
+              <w:t>MT1</w:t>
+            </w:r>
+            <w:r>
+              <w:rPr>
+                <w:bCs/>
+                <w:szCs w:val="26"/>
+                <w:lang w:val="vi-VN"/>
+              </w:rPr>
+              <w:t>; bạn đọc</w:t>
+            </w:r>
+            <w:r>
+              <w:rPr>
+                <w:bCs/>
+                <w:szCs w:val="26"/>
+                <w:lang w:val="en-US"/>
+              </w:rPr>
+              <w:t xml:space="preserve"> </w:t>
+            </w:r>
+            <w:r>
+              <w:rPr>
+                <w:b/>
+                <w:bCs/>
+                <w:szCs w:val="26"/>
+                <w:lang w:val="vi-VN"/>
+              </w:rPr>
+              <w:t>M1</w:t>
             </w:r>
           </w:p>
           <w:p>
@@ -3170,7 +3367,16 @@
                 <w:szCs w:val="26"/>
                 <w:lang w:val="vi-VN"/>
               </w:rPr>
-              <w:t xml:space="preserve"> 1 B1</w:t>
+              <w:t xml:space="preserve"> 1 thủ thư </w:t>
+            </w:r>
+            <w:r>
+              <w:rPr>
+                <w:b/>
+                <w:bCs/>
+                <w:szCs w:val="26"/>
+                <w:lang w:val="vi-VN"/>
+              </w:rPr>
+              <w:t>B1</w:t>
             </w:r>
           </w:p>
           <w:p>
@@ -3197,27 +3403,44 @@
                 <w:szCs w:val="26"/>
                 <w:lang w:val="vi-VN"/>
               </w:rPr>
-              <w:t>MB1; MB2</w:t>
-            </w:r>
-          </w:p>
-          <w:p>
-            <w:pPr>
-              <w:spacing w:after="120"/>
-              <w:rPr>
-                <w:b/>
-                <w:bCs/>
-                <w:szCs w:val="26"/>
-                <w:lang w:val="vi-VN"/>
-              </w:rPr>
-            </w:pPr>
-            <w:r>
-              <w:rPr>
-                <w:b/>
-                <w:bCs/>
-                <w:szCs w:val="26"/>
-                <w:lang w:val="vi-VN"/>
-              </w:rPr>
-              <w:t>-CN liên quan:</w:t>
+              <w:t>MB01</w:t>
+            </w:r>
+            <w:r>
+              <w:rPr>
+                <w:bCs/>
+                <w:szCs w:val="26"/>
+                <w:lang w:val="vi-VN"/>
+              </w:rPr>
+              <w:t xml:space="preserve">; </w:t>
+            </w:r>
+            <w:r>
+              <w:rPr>
+                <w:bCs/>
+                <w:szCs w:val="26"/>
+                <w:lang w:val="vi-VN"/>
+              </w:rPr>
+              <w:t>MB02</w:t>
+            </w:r>
+          </w:p>
+          <w:p>
+            <w:pPr>
+              <w:spacing w:after="120"/>
+              <w:rPr>
+                <w:b/>
+                <w:bCs/>
+                <w:szCs w:val="26"/>
+                <w:lang w:val="vi-VN"/>
+              </w:rPr>
+            </w:pPr>
+            <w:r>
+              <w:rPr>
+                <w:b/>
+                <w:bCs/>
+                <w:color w:val="FF0000"/>
+                <w:szCs w:val="26"/>
+                <w:lang w:val="vi-VN"/>
+              </w:rPr>
+              <w:t xml:space="preserve">  </w:t>
             </w:r>
           </w:p>
         </w:tc>
@@ -3323,7 +3546,33 @@
                 <w:szCs w:val="26"/>
                 <w:lang w:val="vi-VN"/>
               </w:rPr>
-              <w:t>2 MT1;M1</w:t>
+              <w:t xml:space="preserve">2 thư viện </w:t>
+            </w:r>
+            <w:r>
+              <w:rPr>
+                <w:b/>
+                <w:bCs/>
+                <w:szCs w:val="26"/>
+                <w:lang w:val="vi-VN"/>
+              </w:rPr>
+              <w:t>MT1</w:t>
+            </w:r>
+            <w:r>
+              <w:rPr>
+                <w:bCs/>
+                <w:szCs w:val="26"/>
+                <w:lang w:val="vi-VN"/>
+              </w:rPr>
+              <w:t xml:space="preserve">; bạn đọc </w:t>
+            </w:r>
+            <w:r>
+              <w:rPr>
+                <w:b/>
+                <w:bCs/>
+                <w:szCs w:val="26"/>
+                <w:lang w:val="vi-VN"/>
+              </w:rPr>
+              <w:t>M1</w:t>
             </w:r>
           </w:p>
           <w:p>
@@ -3351,7 +3600,16 @@
                 <w:szCs w:val="26"/>
                 <w:lang w:val="vi-VN"/>
               </w:rPr>
-              <w:t>1 B1</w:t>
+              <w:t xml:space="preserve">1 thủ thư </w:t>
+            </w:r>
+            <w:r>
+              <w:rPr>
+                <w:b/>
+                <w:bCs/>
+                <w:szCs w:val="26"/>
+                <w:lang w:val="vi-VN"/>
+              </w:rPr>
+              <w:t>B1</w:t>
             </w:r>
           </w:p>
           <w:p>
@@ -3379,27 +3637,28 @@
                 <w:szCs w:val="26"/>
                 <w:lang w:val="vi-VN"/>
               </w:rPr>
-              <w:t>MB2</w:t>
-            </w:r>
-          </w:p>
-          <w:p>
-            <w:pPr>
-              <w:spacing w:after="120"/>
-              <w:rPr>
-                <w:b/>
-                <w:bCs/>
-                <w:szCs w:val="26"/>
-                <w:lang w:val="vi-VN"/>
-              </w:rPr>
-            </w:pPr>
-            <w:r>
-              <w:rPr>
-                <w:b/>
-                <w:bCs/>
-                <w:szCs w:val="26"/>
-                <w:lang w:val="vi-VN"/>
-              </w:rPr>
-              <w:t>-CN liên quan:</w:t>
+              <w:t>MB02</w:t>
+            </w:r>
+          </w:p>
+          <w:p>
+            <w:pPr>
+              <w:spacing w:after="120"/>
+              <w:rPr>
+                <w:b/>
+                <w:bCs/>
+                <w:szCs w:val="26"/>
+                <w:lang w:val="vi-VN"/>
+              </w:rPr>
+            </w:pPr>
+            <w:r>
+              <w:rPr>
+                <w:b/>
+                <w:bCs/>
+                <w:color w:val="FF0000"/>
+                <w:szCs w:val="26"/>
+                <w:lang w:val="vi-VN"/>
+              </w:rPr>
+              <w:t xml:space="preserve">  </w:t>
             </w:r>
           </w:p>
         </w:tc>
@@ -3507,7 +3766,33 @@
                 <w:szCs w:val="26"/>
                 <w:lang w:val="vi-VN"/>
               </w:rPr>
-              <w:t>2 MT1;M1</w:t>
+              <w:t>2 thư viện</w:t>
+            </w:r>
+            <w:r>
+              <w:rPr>
+                <w:b/>
+                <w:bCs/>
+                <w:szCs w:val="26"/>
+                <w:lang w:val="vi-VN"/>
+              </w:rPr>
+              <w:t xml:space="preserve"> MT1</w:t>
+            </w:r>
+            <w:r>
+              <w:rPr>
+                <w:bCs/>
+                <w:szCs w:val="26"/>
+                <w:lang w:val="vi-VN"/>
+              </w:rPr>
+              <w:t xml:space="preserve">; bạn đọc </w:t>
+            </w:r>
+            <w:r>
+              <w:rPr>
+                <w:b/>
+                <w:bCs/>
+                <w:szCs w:val="26"/>
+                <w:lang w:val="vi-VN"/>
+              </w:rPr>
+              <w:t>M1</w:t>
             </w:r>
           </w:p>
           <w:p>
@@ -3534,7 +3819,33 @@
                 <w:szCs w:val="26"/>
                 <w:lang w:val="vi-VN"/>
               </w:rPr>
-              <w:t>2 B1;B2</w:t>
+              <w:t xml:space="preserve">2 thủ thư </w:t>
+            </w:r>
+            <w:r>
+              <w:rPr>
+                <w:b/>
+                <w:bCs/>
+                <w:szCs w:val="26"/>
+                <w:lang w:val="vi-VN"/>
+              </w:rPr>
+              <w:t>B1</w:t>
+            </w:r>
+            <w:r>
+              <w:rPr>
+                <w:bCs/>
+                <w:szCs w:val="26"/>
+                <w:lang w:val="vi-VN"/>
+              </w:rPr>
+              <w:t xml:space="preserve">; kho không mật </w:t>
+            </w:r>
+            <w:r>
+              <w:rPr>
+                <w:b/>
+                <w:bCs/>
+                <w:szCs w:val="26"/>
+                <w:lang w:val="vi-VN"/>
+              </w:rPr>
+              <w:t>B2</w:t>
             </w:r>
           </w:p>
           <w:p>
@@ -3562,27 +3873,44 @@
                 <w:szCs w:val="26"/>
                 <w:lang w:val="vi-VN"/>
               </w:rPr>
-              <w:t>MB2; MB3</w:t>
-            </w:r>
-          </w:p>
-          <w:p>
-            <w:pPr>
-              <w:spacing w:after="120"/>
-              <w:rPr>
-                <w:b/>
-                <w:bCs/>
-                <w:szCs w:val="26"/>
-                <w:lang w:val="vi-VN"/>
-              </w:rPr>
-            </w:pPr>
-            <w:r>
-              <w:rPr>
-                <w:b/>
-                <w:bCs/>
-                <w:szCs w:val="26"/>
-                <w:lang w:val="vi-VN"/>
-              </w:rPr>
-              <w:t>-CN liên quan:</w:t>
+              <w:t>MB02</w:t>
+            </w:r>
+            <w:r>
+              <w:rPr>
+                <w:bCs/>
+                <w:szCs w:val="26"/>
+                <w:lang w:val="vi-VN"/>
+              </w:rPr>
+              <w:t xml:space="preserve">; </w:t>
+            </w:r>
+            <w:r>
+              <w:rPr>
+                <w:bCs/>
+                <w:szCs w:val="26"/>
+                <w:lang w:val="vi-VN"/>
+              </w:rPr>
+              <w:t>MB03</w:t>
+            </w:r>
+          </w:p>
+          <w:p>
+            <w:pPr>
+              <w:spacing w:after="120"/>
+              <w:rPr>
+                <w:b/>
+                <w:bCs/>
+                <w:szCs w:val="26"/>
+                <w:lang w:val="vi-VN"/>
+              </w:rPr>
+            </w:pPr>
+            <w:r>
+              <w:rPr>
+                <w:b/>
+                <w:bCs/>
+                <w:color w:val="FF0000"/>
+                <w:szCs w:val="26"/>
+                <w:lang w:val="vi-VN"/>
+              </w:rPr>
+              <w:t xml:space="preserve">  </w:t>
             </w:r>
           </w:p>
         </w:tc>
@@ -3690,7 +4018,33 @@
                 <w:szCs w:val="26"/>
                 <w:lang w:val="vi-VN"/>
               </w:rPr>
-              <w:t>2 MT1;M1</w:t>
+              <w:t xml:space="preserve">2  thư viện </w:t>
+            </w:r>
+            <w:r>
+              <w:rPr>
+                <w:b/>
+                <w:bCs/>
+                <w:szCs w:val="26"/>
+                <w:lang w:val="vi-VN"/>
+              </w:rPr>
+              <w:t>MT1</w:t>
+            </w:r>
+            <w:r>
+              <w:rPr>
+                <w:bCs/>
+                <w:szCs w:val="26"/>
+                <w:lang w:val="vi-VN"/>
+              </w:rPr>
+              <w:t xml:space="preserve">; bạn đọc </w:t>
+            </w:r>
+            <w:r>
+              <w:rPr>
+                <w:b/>
+                <w:bCs/>
+                <w:szCs w:val="26"/>
+                <w:lang w:val="vi-VN"/>
+              </w:rPr>
+              <w:t>M1</w:t>
             </w:r>
           </w:p>
           <w:p>
@@ -3718,7 +4072,33 @@
                 <w:szCs w:val="26"/>
                 <w:lang w:val="vi-VN"/>
               </w:rPr>
-              <w:t>2 B1;B3</w:t>
+              <w:t xml:space="preserve">2  thủ thư </w:t>
+            </w:r>
+            <w:r>
+              <w:rPr>
+                <w:b/>
+                <w:bCs/>
+                <w:szCs w:val="26"/>
+                <w:lang w:val="vi-VN"/>
+              </w:rPr>
+              <w:t>B1</w:t>
+            </w:r>
+            <w:r>
+              <w:rPr>
+                <w:bCs/>
+                <w:szCs w:val="26"/>
+                <w:lang w:val="vi-VN"/>
+              </w:rPr>
+              <w:t xml:space="preserve">; kho sách không mật </w:t>
+            </w:r>
+            <w:r>
+              <w:rPr>
+                <w:b/>
+                <w:bCs/>
+                <w:szCs w:val="26"/>
+                <w:lang w:val="vi-VN"/>
+              </w:rPr>
+              <w:t>B3</w:t>
             </w:r>
           </w:p>
           <w:p>
@@ -3746,27 +4126,92 @@
                 <w:szCs w:val="26"/>
                 <w:lang w:val="vi-VN"/>
               </w:rPr>
-              <w:t>MB2; MB4; MB5; MB6; MB7</w:t>
-            </w:r>
-          </w:p>
-          <w:p>
-            <w:pPr>
-              <w:spacing w:after="120"/>
-              <w:rPr>
-                <w:b/>
-                <w:bCs/>
-                <w:szCs w:val="26"/>
-                <w:lang w:val="vi-VN"/>
-              </w:rPr>
-            </w:pPr>
-            <w:r>
-              <w:rPr>
-                <w:b/>
-                <w:bCs/>
-                <w:szCs w:val="26"/>
-                <w:lang w:val="vi-VN"/>
-              </w:rPr>
-              <w:t>-CN liên quan:</w:t>
+              <w:t>MB02</w:t>
+            </w:r>
+            <w:r>
+              <w:rPr>
+                <w:bCs/>
+                <w:szCs w:val="26"/>
+                <w:lang w:val="vi-VN"/>
+              </w:rPr>
+              <w:t xml:space="preserve">; </w:t>
+            </w:r>
+            <w:r>
+              <w:rPr>
+                <w:bCs/>
+                <w:szCs w:val="26"/>
+                <w:lang w:val="vi-VN"/>
+              </w:rPr>
+              <w:t>MB04</w:t>
+            </w:r>
+            <w:r>
+              <w:rPr>
+                <w:bCs/>
+                <w:szCs w:val="26"/>
+                <w:lang w:val="vi-VN"/>
+              </w:rPr>
+              <w:t xml:space="preserve">; </w:t>
+            </w:r>
+            <w:r>
+              <w:rPr>
+                <w:bCs/>
+                <w:szCs w:val="26"/>
+                <w:lang w:val="vi-VN"/>
+              </w:rPr>
+              <w:t>MB05</w:t>
+            </w:r>
+            <w:r>
+              <w:rPr>
+                <w:bCs/>
+                <w:szCs w:val="26"/>
+                <w:lang w:val="vi-VN"/>
+              </w:rPr>
+              <w:t xml:space="preserve">; </w:t>
+            </w:r>
+            <w:r>
+              <w:rPr>
+                <w:bCs/>
+                <w:szCs w:val="26"/>
+                <w:lang w:val="vi-VN"/>
+              </w:rPr>
+              <w:t>MB06</w:t>
+            </w:r>
+            <w:r>
+              <w:rPr>
+                <w:bCs/>
+                <w:szCs w:val="26"/>
+                <w:lang w:val="vi-VN"/>
+              </w:rPr>
+              <w:t xml:space="preserve">; </w:t>
+            </w:r>
+            <w:r>
+              <w:rPr>
+                <w:bCs/>
+                <w:szCs w:val="26"/>
+                <w:lang w:val="vi-VN"/>
+              </w:rPr>
+              <w:t>MB07</w:t>
+            </w:r>
+          </w:p>
+          <w:p>
+            <w:pPr>
+              <w:spacing w:after="120"/>
+              <w:rPr>
+                <w:b/>
+                <w:bCs/>
+                <w:szCs w:val="26"/>
+                <w:lang w:val="vi-VN"/>
+              </w:rPr>
+            </w:pPr>
+            <w:r>
+              <w:rPr>
+                <w:b/>
+                <w:bCs/>
+                <w:color w:val="FF0000"/>
+                <w:szCs w:val="26"/>
+                <w:lang w:val="vi-VN"/>
+              </w:rPr>
+              <w:t xml:space="preserve">  </w:t>
             </w:r>
           </w:p>
         </w:tc>
@@ -3874,7 +4319,33 @@
                 <w:szCs w:val="26"/>
                 <w:lang w:val="vi-VN"/>
               </w:rPr>
-              <w:t>2 MT1;M1</w:t>
+              <w:t xml:space="preserve">2 thư viện </w:t>
+            </w:r>
+            <w:r>
+              <w:rPr>
+                <w:b/>
+                <w:bCs/>
+                <w:szCs w:val="26"/>
+                <w:lang w:val="vi-VN"/>
+              </w:rPr>
+              <w:t>MT1</w:t>
+            </w:r>
+            <w:r>
+              <w:rPr>
+                <w:bCs/>
+                <w:szCs w:val="26"/>
+                <w:lang w:val="vi-VN"/>
+              </w:rPr>
+              <w:t xml:space="preserve">; bạn đọc </w:t>
+            </w:r>
+            <w:r>
+              <w:rPr>
+                <w:b/>
+                <w:bCs/>
+                <w:szCs w:val="26"/>
+                <w:lang w:val="vi-VN"/>
+              </w:rPr>
+              <w:t>M1</w:t>
             </w:r>
           </w:p>
           <w:p>
@@ -3903,7 +4374,33 @@
                 <w:szCs w:val="26"/>
                 <w:lang w:val="vi-VN"/>
               </w:rPr>
-              <w:t>2 B1;B2( hoặc B3)</w:t>
+              <w:t xml:space="preserve">2 thủ thư </w:t>
+            </w:r>
+            <w:r>
+              <w:rPr>
+                <w:b/>
+                <w:bCs/>
+                <w:szCs w:val="26"/>
+                <w:lang w:val="vi-VN"/>
+              </w:rPr>
+              <w:t>B1</w:t>
+            </w:r>
+            <w:r>
+              <w:rPr>
+                <w:bCs/>
+                <w:szCs w:val="26"/>
+                <w:lang w:val="vi-VN"/>
+              </w:rPr>
+              <w:t>;</w:t>
+            </w:r>
+            <w:r>
+              <w:rPr>
+                <w:b/>
+                <w:bCs/>
+                <w:szCs w:val="26"/>
+                <w:lang w:val="vi-VN"/>
+              </w:rPr>
+              <w:t>B2( hoặc B3)</w:t>
             </w:r>
           </w:p>
           <w:p>
@@ -3931,27 +4428,45 @@
                 <w:szCs w:val="26"/>
                 <w:lang w:val="vi-VN"/>
               </w:rPr>
-              <w:t>MB2; MB3</w:t>
-            </w:r>
-          </w:p>
-          <w:p>
-            <w:pPr>
-              <w:spacing w:after="120"/>
-              <w:rPr>
-                <w:b/>
-                <w:bCs/>
-                <w:szCs w:val="26"/>
-                <w:lang w:val="vi-VN"/>
-              </w:rPr>
-            </w:pPr>
-            <w:r>
-              <w:rPr>
-                <w:b/>
-                <w:bCs/>
-                <w:szCs w:val="26"/>
-                <w:lang w:val="vi-VN"/>
-              </w:rPr>
-              <w:t>-CN liên quan:</w:t>
+              <w:t>MB02</w:t>
+            </w:r>
+            <w:r>
+              <w:rPr>
+                <w:bCs/>
+                <w:szCs w:val="26"/>
+                <w:lang w:val="vi-VN"/>
+              </w:rPr>
+              <w:t xml:space="preserve">; </w:t>
+            </w:r>
+            <w:r>
+              <w:rPr>
+                <w:bCs/>
+                <w:szCs w:val="26"/>
+                <w:lang w:val="vi-VN"/>
+              </w:rPr>
+              <w:t>MB03</w:t>
+            </w:r>
+          </w:p>
+          <w:p>
+            <w:pPr>
+              <w:spacing w:after="120"/>
+              <w:rPr>
+                <w:b/>
+                <w:bCs/>
+                <w:szCs w:val="26"/>
+                <w:lang w:val="vi-VN"/>
+              </w:rPr>
+            </w:pPr>
+            <w:r>
+              <w:rPr>
+                <w:b/>
+                <w:bCs/>
+                <w:color w:val="FF0000"/>
+                <w:szCs w:val="26"/>
+                <w:lang w:val="vi-VN"/>
+              </w:rPr>
+              <w:lastRenderedPageBreak/>
+              <w:t xml:space="preserve">  </w:t>
             </w:r>
           </w:p>
         </w:tc>
@@ -3979,6 +4494,7 @@
                 <w:szCs w:val="26"/>
                 <w:lang w:val="vi-VN"/>
               </w:rPr>
+              <w:lastRenderedPageBreak/>
               <w:t>6</w:t>
             </w:r>
           </w:p>
@@ -4037,6 +4553,7 @@
           <w:p>
             <w:pPr>
               <w:spacing w:after="120"/>
+              <w:jc w:val="left"/>
               <w:rPr>
                 <w:b/>
                 <w:bCs/>
@@ -4053,13 +4570,68 @@
               </w:rPr>
               <w:t xml:space="preserve">-MT tham gia: </w:t>
             </w:r>
-            <w:r>
-              <w:rPr>
-                <w:bCs/>
-                <w:szCs w:val="26"/>
-                <w:lang w:val="vi-VN"/>
-              </w:rPr>
-              <w:t>3 MT1;M1;M2</w:t>
+          </w:p>
+          <w:p>
+            <w:pPr>
+              <w:spacing w:after="120"/>
+              <w:jc w:val="left"/>
+              <w:rPr>
+                <w:b/>
+                <w:bCs/>
+                <w:szCs w:val="26"/>
+                <w:lang w:val="vi-VN"/>
+              </w:rPr>
+            </w:pPr>
+            <w:r>
+              <w:rPr>
+                <w:bCs/>
+                <w:szCs w:val="26"/>
+                <w:lang w:val="vi-VN"/>
+              </w:rPr>
+              <w:t xml:space="preserve">3 thư viện </w:t>
+            </w:r>
+            <w:r>
+              <w:rPr>
+                <w:b/>
+                <w:bCs/>
+                <w:szCs w:val="26"/>
+                <w:lang w:val="vi-VN"/>
+              </w:rPr>
+              <w:t>MT1</w:t>
+            </w:r>
+            <w:r>
+              <w:rPr>
+                <w:bCs/>
+                <w:szCs w:val="26"/>
+                <w:lang w:val="vi-VN"/>
+              </w:rPr>
+              <w:t xml:space="preserve">; bạn đọc </w:t>
+            </w:r>
+            <w:r>
+              <w:rPr>
+                <w:b/>
+                <w:bCs/>
+                <w:szCs w:val="26"/>
+                <w:lang w:val="vi-VN"/>
+              </w:rPr>
+              <w:t>M1</w:t>
+            </w:r>
+            <w:r>
+              <w:rPr>
+                <w:bCs/>
+                <w:szCs w:val="26"/>
+                <w:lang w:val="vi-VN"/>
+              </w:rPr>
+              <w:t xml:space="preserve">; quản lý </w:t>
+            </w:r>
+            <w:r>
+              <w:rPr>
+                <w:b/>
+                <w:bCs/>
+                <w:szCs w:val="26"/>
+                <w:lang w:val="vi-VN"/>
+              </w:rPr>
+              <w:t>M2</w:t>
             </w:r>
           </w:p>
           <w:p>
@@ -4086,7 +4658,16 @@
                 <w:szCs w:val="26"/>
                 <w:lang w:val="vi-VN"/>
               </w:rPr>
-              <w:t>1 B1</w:t>
+              <w:t xml:space="preserve">1 thủ thư </w:t>
+            </w:r>
+            <w:r>
+              <w:rPr>
+                <w:b/>
+                <w:bCs/>
+                <w:szCs w:val="26"/>
+                <w:lang w:val="vi-VN"/>
+              </w:rPr>
+              <w:t>B1</w:t>
             </w:r>
           </w:p>
           <w:p>
@@ -4114,27 +4695,60 @@
                 <w:szCs w:val="26"/>
                 <w:lang w:val="vi-VN"/>
               </w:rPr>
-              <w:t>MB7; MB8; MB9</w:t>
-            </w:r>
-          </w:p>
-          <w:p>
-            <w:pPr>
-              <w:spacing w:after="120"/>
-              <w:rPr>
-                <w:b/>
-                <w:bCs/>
-                <w:szCs w:val="26"/>
-                <w:lang w:val="vi-VN"/>
-              </w:rPr>
-            </w:pPr>
-            <w:r>
-              <w:rPr>
-                <w:b/>
-                <w:bCs/>
-                <w:szCs w:val="26"/>
-                <w:lang w:val="vi-VN"/>
-              </w:rPr>
-              <w:t>-CN liên quan:</w:t>
+              <w:t>MB07</w:t>
+            </w:r>
+            <w:r>
+              <w:rPr>
+                <w:bCs/>
+                <w:szCs w:val="26"/>
+                <w:lang w:val="vi-VN"/>
+              </w:rPr>
+              <w:t xml:space="preserve">; </w:t>
+            </w:r>
+            <w:r>
+              <w:rPr>
+                <w:bCs/>
+                <w:szCs w:val="26"/>
+                <w:lang w:val="vi-VN"/>
+              </w:rPr>
+              <w:t>MB08</w:t>
+            </w:r>
+            <w:r>
+              <w:rPr>
+                <w:bCs/>
+                <w:szCs w:val="26"/>
+                <w:lang w:val="vi-VN"/>
+              </w:rPr>
+              <w:t xml:space="preserve">; </w:t>
+            </w:r>
+            <w:r>
+              <w:rPr>
+                <w:bCs/>
+                <w:szCs w:val="26"/>
+                <w:lang w:val="vi-VN"/>
+              </w:rPr>
+              <w:t>MB09</w:t>
+            </w:r>
+          </w:p>
+          <w:p>
+            <w:pPr>
+              <w:spacing w:after="120"/>
+              <w:rPr>
+                <w:b/>
+                <w:bCs/>
+                <w:szCs w:val="26"/>
+                <w:lang w:val="vi-VN"/>
+              </w:rPr>
+            </w:pPr>
+            <w:r>
+              <w:rPr>
+                <w:b/>
+                <w:bCs/>
+                <w:color w:val="FF0000"/>
+                <w:szCs w:val="26"/>
+                <w:lang w:val="vi-VN"/>
+              </w:rPr>
+              <w:t xml:space="preserve">  </w:t>
             </w:r>
           </w:p>
         </w:tc>
@@ -4239,7 +4853,33 @@
                 <w:szCs w:val="26"/>
                 <w:lang w:val="vi-VN"/>
               </w:rPr>
-              <w:t>2 MT1;M2</w:t>
+              <w:t xml:space="preserve">2 thư viện </w:t>
+            </w:r>
+            <w:r>
+              <w:rPr>
+                <w:b/>
+                <w:bCs/>
+                <w:szCs w:val="26"/>
+                <w:lang w:val="vi-VN"/>
+              </w:rPr>
+              <w:t>MT1</w:t>
+            </w:r>
+            <w:r>
+              <w:rPr>
+                <w:bCs/>
+                <w:szCs w:val="26"/>
+                <w:lang w:val="vi-VN"/>
+              </w:rPr>
+              <w:t xml:space="preserve">; quản lý </w:t>
+            </w:r>
+            <w:r>
+              <w:rPr>
+                <w:b/>
+                <w:bCs/>
+                <w:szCs w:val="26"/>
+                <w:lang w:val="vi-VN"/>
+              </w:rPr>
+              <w:t>M2</w:t>
             </w:r>
           </w:p>
           <w:p>
@@ -4266,27 +4906,69 @@
                 <w:szCs w:val="26"/>
                 <w:lang w:val="vi-VN"/>
               </w:rPr>
-              <w:t>3 B1;B2;B3</w:t>
-            </w:r>
-          </w:p>
-          <w:p>
-            <w:pPr>
-              <w:spacing w:after="120"/>
-              <w:rPr>
-                <w:b/>
-                <w:bCs/>
-                <w:szCs w:val="26"/>
-                <w:lang w:val="vi-VN"/>
-              </w:rPr>
-            </w:pPr>
-            <w:r>
-              <w:rPr>
-                <w:b/>
-                <w:bCs/>
-                <w:szCs w:val="26"/>
-                <w:lang w:val="vi-VN"/>
-              </w:rPr>
-              <w:lastRenderedPageBreak/>
+              <w:t xml:space="preserve">3 thủ thư </w:t>
+            </w:r>
+            <w:r>
+              <w:rPr>
+                <w:b/>
+                <w:bCs/>
+                <w:szCs w:val="26"/>
+                <w:lang w:val="vi-VN"/>
+              </w:rPr>
+              <w:t>B1</w:t>
+            </w:r>
+            <w:r>
+              <w:rPr>
+                <w:bCs/>
+                <w:szCs w:val="26"/>
+                <w:lang w:val="vi-VN"/>
+              </w:rPr>
+              <w:t xml:space="preserve">; kho không mật </w:t>
+            </w:r>
+            <w:r>
+              <w:rPr>
+                <w:b/>
+                <w:bCs/>
+                <w:szCs w:val="26"/>
+                <w:lang w:val="vi-VN"/>
+              </w:rPr>
+              <w:t>B2</w:t>
+            </w:r>
+            <w:r>
+              <w:rPr>
+                <w:bCs/>
+                <w:szCs w:val="26"/>
+                <w:lang w:val="vi-VN"/>
+              </w:rPr>
+              <w:t xml:space="preserve">; kho mật </w:t>
+            </w:r>
+            <w:r>
+              <w:rPr>
+                <w:b/>
+                <w:bCs/>
+                <w:szCs w:val="26"/>
+                <w:lang w:val="vi-VN"/>
+              </w:rPr>
+              <w:t>B3</w:t>
+            </w:r>
+          </w:p>
+          <w:p>
+            <w:pPr>
+              <w:spacing w:after="120"/>
+              <w:rPr>
+                <w:b/>
+                <w:bCs/>
+                <w:szCs w:val="26"/>
+                <w:lang w:val="vi-VN"/>
+              </w:rPr>
+            </w:pPr>
+            <w:r>
+              <w:rPr>
+                <w:b/>
+                <w:bCs/>
+                <w:szCs w:val="26"/>
+                <w:lang w:val="vi-VN"/>
+              </w:rPr>
               <w:t xml:space="preserve">-MB sử dụng: </w:t>
             </w:r>
             <w:r>
@@ -4312,10 +4994,11 @@
               <w:rPr>
                 <w:b/>
                 <w:bCs/>
-                <w:szCs w:val="26"/>
-                <w:lang w:val="vi-VN"/>
-              </w:rPr>
-              <w:t>-CN liên quan:</w:t>
+                <w:color w:val="FF0000"/>
+                <w:szCs w:val="26"/>
+                <w:lang w:val="vi-VN"/>
+              </w:rPr>
+              <w:t xml:space="preserve">  </w:t>
             </w:r>
           </w:p>
         </w:tc>
@@ -4341,7 +5024,6 @@
                 <w:szCs w:val="26"/>
                 <w:lang w:val="vi-VN"/>
               </w:rPr>
-              <w:lastRenderedPageBreak/>
               <w:t>8</w:t>
             </w:r>
           </w:p>
@@ -4401,7 +5083,6 @@
             <w:pPr>
               <w:spacing w:after="120"/>
               <w:rPr>
-                <w:b/>
                 <w:bCs/>
                 <w:szCs w:val="26"/>
                 <w:lang w:val="vi-VN"/>
@@ -4422,14 +5103,39 @@
                 <w:szCs w:val="26"/>
                 <w:lang w:val="vi-VN"/>
               </w:rPr>
-              <w:t>2 MT1;M2</w:t>
-            </w:r>
-          </w:p>
-          <w:p>
-            <w:pPr>
-              <w:spacing w:after="120"/>
-              <w:rPr>
-                <w:b/>
+              <w:t xml:space="preserve">2 thư viện </w:t>
+            </w:r>
+            <w:r>
+              <w:rPr>
+                <w:b/>
+                <w:bCs/>
+                <w:szCs w:val="26"/>
+                <w:lang w:val="vi-VN"/>
+              </w:rPr>
+              <w:t>MT1</w:t>
+            </w:r>
+            <w:r>
+              <w:rPr>
+                <w:bCs/>
+                <w:szCs w:val="26"/>
+                <w:lang w:val="vi-VN"/>
+              </w:rPr>
+              <w:t xml:space="preserve">; quản lý </w:t>
+            </w:r>
+            <w:r>
+              <w:rPr>
+                <w:b/>
+                <w:bCs/>
+                <w:szCs w:val="26"/>
+                <w:lang w:val="vi-VN"/>
+              </w:rPr>
+              <w:t>M2</w:t>
+            </w:r>
+          </w:p>
+          <w:p>
+            <w:pPr>
+              <w:spacing w:after="120"/>
+              <w:rPr>
                 <w:bCs/>
                 <w:szCs w:val="26"/>
                 <w:lang w:val="vi-VN"/>
@@ -4450,7 +5156,50 @@
                 <w:szCs w:val="26"/>
                 <w:lang w:val="vi-VN"/>
               </w:rPr>
-              <w:t>3 B1;B2;B3</w:t>
+              <w:t xml:space="preserve">3 thủ thư </w:t>
+            </w:r>
+            <w:r>
+              <w:rPr>
+                <w:b/>
+                <w:bCs/>
+                <w:szCs w:val="26"/>
+                <w:lang w:val="vi-VN"/>
+              </w:rPr>
+              <w:t>B1</w:t>
+            </w:r>
+            <w:r>
+              <w:rPr>
+                <w:bCs/>
+                <w:szCs w:val="26"/>
+                <w:lang w:val="vi-VN"/>
+              </w:rPr>
+              <w:t xml:space="preserve">; kho không mật </w:t>
+            </w:r>
+            <w:r>
+              <w:rPr>
+                <w:b/>
+                <w:bCs/>
+                <w:szCs w:val="26"/>
+                <w:lang w:val="vi-VN"/>
+              </w:rPr>
+              <w:t>B2</w:t>
+            </w:r>
+            <w:r>
+              <w:rPr>
+                <w:bCs/>
+                <w:szCs w:val="26"/>
+                <w:lang w:val="vi-VN"/>
+              </w:rPr>
+              <w:t xml:space="preserve">; kho mật </w:t>
+            </w:r>
+            <w:r>
+              <w:rPr>
+                <w:b/>
+                <w:bCs/>
+                <w:szCs w:val="26"/>
+                <w:lang w:val="vi-VN"/>
+              </w:rPr>
+              <w:t>B3</w:t>
             </w:r>
           </w:p>
           <w:p>
@@ -4495,10 +5244,11 @@
               <w:rPr>
                 <w:b/>
                 <w:bCs/>
-                <w:szCs w:val="26"/>
-                <w:lang w:val="vi-VN"/>
-              </w:rPr>
-              <w:t>-CN liên quan:</w:t>
+                <w:color w:val="FF0000"/>
+                <w:szCs w:val="26"/>
+                <w:lang w:val="vi-VN"/>
+              </w:rPr>
+              <w:t xml:space="preserve">  </w:t>
             </w:r>
           </w:p>
         </w:tc>
@@ -4585,7 +5335,6 @@
             <w:pPr>
               <w:spacing w:after="120"/>
               <w:rPr>
-                <w:b/>
                 <w:bCs/>
                 <w:szCs w:val="26"/>
                 <w:lang w:val="vi-VN"/>
@@ -4606,14 +5355,39 @@
                 <w:szCs w:val="26"/>
                 <w:lang w:val="vi-VN"/>
               </w:rPr>
-              <w:t>2 MT1;M2</w:t>
-            </w:r>
-          </w:p>
-          <w:p>
-            <w:pPr>
-              <w:spacing w:after="120"/>
-              <w:rPr>
-                <w:b/>
+              <w:t xml:space="preserve">2 thư viện </w:t>
+            </w:r>
+            <w:r>
+              <w:rPr>
+                <w:b/>
+                <w:bCs/>
+                <w:szCs w:val="26"/>
+                <w:lang w:val="vi-VN"/>
+              </w:rPr>
+              <w:t>MT1</w:t>
+            </w:r>
+            <w:r>
+              <w:rPr>
+                <w:bCs/>
+                <w:szCs w:val="26"/>
+                <w:lang w:val="vi-VN"/>
+              </w:rPr>
+              <w:t xml:space="preserve">; quản lý </w:t>
+            </w:r>
+            <w:r>
+              <w:rPr>
+                <w:b/>
+                <w:bCs/>
+                <w:szCs w:val="26"/>
+                <w:lang w:val="vi-VN"/>
+              </w:rPr>
+              <w:t>M2</w:t>
+            </w:r>
+          </w:p>
+          <w:p>
+            <w:pPr>
+              <w:spacing w:after="120"/>
+              <w:rPr>
                 <w:bCs/>
                 <w:szCs w:val="26"/>
                 <w:lang w:val="vi-VN"/>
@@ -4634,7 +5408,50 @@
                 <w:szCs w:val="26"/>
                 <w:lang w:val="vi-VN"/>
               </w:rPr>
-              <w:t>3 B1;B2;B3</w:t>
+              <w:t xml:space="preserve">3 thủ thư </w:t>
+            </w:r>
+            <w:r>
+              <w:rPr>
+                <w:b/>
+                <w:bCs/>
+                <w:szCs w:val="26"/>
+                <w:lang w:val="vi-VN"/>
+              </w:rPr>
+              <w:t>B1</w:t>
+            </w:r>
+            <w:r>
+              <w:rPr>
+                <w:bCs/>
+                <w:szCs w:val="26"/>
+                <w:lang w:val="vi-VN"/>
+              </w:rPr>
+              <w:t xml:space="preserve">; kho không mật </w:t>
+            </w:r>
+            <w:r>
+              <w:rPr>
+                <w:b/>
+                <w:bCs/>
+                <w:szCs w:val="26"/>
+                <w:lang w:val="vi-VN"/>
+              </w:rPr>
+              <w:t>B2</w:t>
+            </w:r>
+            <w:r>
+              <w:rPr>
+                <w:bCs/>
+                <w:szCs w:val="26"/>
+                <w:lang w:val="vi-VN"/>
+              </w:rPr>
+              <w:t xml:space="preserve">; kho mật </w:t>
+            </w:r>
+            <w:r>
+              <w:rPr>
+                <w:b/>
+                <w:bCs/>
+                <w:szCs w:val="26"/>
+                <w:lang w:val="vi-VN"/>
+              </w:rPr>
+              <w:t>B3</w:t>
             </w:r>
           </w:p>
           <w:p>
@@ -4662,27 +5479,36 @@
                 <w:szCs w:val="26"/>
                 <w:lang w:val="vi-VN"/>
               </w:rPr>
-              <w:t>MB11</w:t>
-            </w:r>
-          </w:p>
-          <w:p>
-            <w:pPr>
-              <w:spacing w:after="120"/>
-              <w:rPr>
-                <w:b/>
-                <w:bCs/>
-                <w:szCs w:val="26"/>
-                <w:lang w:val="vi-VN"/>
-              </w:rPr>
-            </w:pPr>
-            <w:r>
-              <w:rPr>
-                <w:b/>
-                <w:bCs/>
-                <w:szCs w:val="26"/>
-                <w:lang w:val="vi-VN"/>
-              </w:rPr>
-              <w:t>-CN liên quan:</w:t>
+              <w:t>MB01</w:t>
+            </w:r>
+            <w:r>
+              <w:rPr>
+                <w:bCs/>
+                <w:szCs w:val="26"/>
+                <w:lang w:val="vi-VN"/>
+              </w:rPr>
+              <w:t>1</w:t>
+            </w:r>
+          </w:p>
+          <w:p>
+            <w:pPr>
+              <w:spacing w:after="120"/>
+              <w:rPr>
+                <w:b/>
+                <w:bCs/>
+                <w:szCs w:val="26"/>
+                <w:lang w:val="vi-VN"/>
+              </w:rPr>
+            </w:pPr>
+            <w:r>
+              <w:rPr>
+                <w:b/>
+                <w:bCs/>
+                <w:color w:val="FF0000"/>
+                <w:szCs w:val="26"/>
+                <w:lang w:val="vi-VN"/>
+              </w:rPr>
+              <w:t xml:space="preserve">  </w:t>
             </w:r>
           </w:p>
         </w:tc>
@@ -4790,7 +5616,16 @@
                 <w:szCs w:val="26"/>
                 <w:lang w:val="vi-VN"/>
               </w:rPr>
-              <w:t>1 MT1</w:t>
+              <w:t xml:space="preserve">1 thư viện </w:t>
+            </w:r>
+            <w:r>
+              <w:rPr>
+                <w:b/>
+                <w:bCs/>
+                <w:szCs w:val="26"/>
+                <w:lang w:val="vi-VN"/>
+              </w:rPr>
+              <w:t>MT1</w:t>
             </w:r>
           </w:p>
           <w:p>
@@ -4818,7 +5653,33 @@
                 <w:szCs w:val="26"/>
                 <w:lang w:val="vi-VN"/>
               </w:rPr>
-              <w:t>2 B1;B2</w:t>
+              <w:t xml:space="preserve">2 thủ thư </w:t>
+            </w:r>
+            <w:r>
+              <w:rPr>
+                <w:b/>
+                <w:bCs/>
+                <w:szCs w:val="26"/>
+                <w:lang w:val="vi-VN"/>
+              </w:rPr>
+              <w:t>B1</w:t>
+            </w:r>
+            <w:r>
+              <w:rPr>
+                <w:bCs/>
+                <w:szCs w:val="26"/>
+                <w:lang w:val="vi-VN"/>
+              </w:rPr>
+              <w:t xml:space="preserve">; kho không mật </w:t>
+            </w:r>
+            <w:r>
+              <w:rPr>
+                <w:b/>
+                <w:bCs/>
+                <w:szCs w:val="26"/>
+                <w:lang w:val="vi-VN"/>
+              </w:rPr>
+              <w:t>B2</w:t>
             </w:r>
           </w:p>
           <w:p>
@@ -4858,7 +5719,8 @@
                 <w:szCs w:val="26"/>
                 <w:lang w:val="vi-VN"/>
               </w:rPr>
-              <w:t>-CN liên quan:</w:t>
+              <w:lastRenderedPageBreak/>
+              <w:t xml:space="preserve">  </w:t>
             </w:r>
           </w:p>
         </w:tc>
@@ -4886,6 +5748,7 @@
                 <w:szCs w:val="26"/>
                 <w:lang w:val="vi-VN"/>
               </w:rPr>
+              <w:lastRenderedPageBreak/>
               <w:t>11</w:t>
             </w:r>
           </w:p>
@@ -4966,7 +5829,16 @@
                 <w:szCs w:val="26"/>
                 <w:lang w:val="vi-VN"/>
               </w:rPr>
-              <w:t>1 MT1</w:t>
+              <w:t xml:space="preserve">1 thư viện </w:t>
+            </w:r>
+            <w:r>
+              <w:rPr>
+                <w:b/>
+                <w:bCs/>
+                <w:szCs w:val="26"/>
+                <w:lang w:val="vi-VN"/>
+              </w:rPr>
+              <w:t>MT1</w:t>
             </w:r>
           </w:p>
           <w:p>
@@ -4994,7 +5866,33 @@
                 <w:szCs w:val="26"/>
                 <w:lang w:val="vi-VN"/>
               </w:rPr>
-              <w:t>2 B1;B3</w:t>
+              <w:t xml:space="preserve">2 thủ thư </w:t>
+            </w:r>
+            <w:r>
+              <w:rPr>
+                <w:b/>
+                <w:bCs/>
+                <w:szCs w:val="26"/>
+                <w:lang w:val="vi-VN"/>
+              </w:rPr>
+              <w:t>B1</w:t>
+            </w:r>
+            <w:r>
+              <w:rPr>
+                <w:bCs/>
+                <w:szCs w:val="26"/>
+                <w:lang w:val="vi-VN"/>
+              </w:rPr>
+              <w:t xml:space="preserve">; kho mật </w:t>
+            </w:r>
+            <w:r>
+              <w:rPr>
+                <w:b/>
+                <w:bCs/>
+                <w:szCs w:val="26"/>
+                <w:lang w:val="vi-VN"/>
+              </w:rPr>
+              <w:t>B3</w:t>
             </w:r>
           </w:p>
           <w:p>
@@ -5022,27 +5920,36 @@
                 <w:szCs w:val="26"/>
                 <w:lang w:val="vi-VN"/>
               </w:rPr>
-              <w:t>MB11</w:t>
-            </w:r>
-          </w:p>
-          <w:p>
-            <w:pPr>
-              <w:spacing w:after="120"/>
-              <w:rPr>
-                <w:b/>
-                <w:bCs/>
-                <w:szCs w:val="26"/>
-                <w:lang w:val="vi-VN"/>
-              </w:rPr>
-            </w:pPr>
-            <w:r>
-              <w:rPr>
-                <w:b/>
-                <w:bCs/>
-                <w:szCs w:val="26"/>
-                <w:lang w:val="vi-VN"/>
-              </w:rPr>
-              <w:t>-CN liên quan:</w:t>
+              <w:t>MB01</w:t>
+            </w:r>
+            <w:r>
+              <w:rPr>
+                <w:bCs/>
+                <w:szCs w:val="26"/>
+                <w:lang w:val="vi-VN"/>
+              </w:rPr>
+              <w:t>1</w:t>
+            </w:r>
+          </w:p>
+          <w:p>
+            <w:pPr>
+              <w:spacing w:after="120"/>
+              <w:rPr>
+                <w:b/>
+                <w:bCs/>
+                <w:szCs w:val="26"/>
+                <w:lang w:val="vi-VN"/>
+              </w:rPr>
+            </w:pPr>
+            <w:r>
+              <w:rPr>
+                <w:b/>
+                <w:bCs/>
+                <w:color w:val="FF0000"/>
+                <w:szCs w:val="26"/>
+                <w:lang w:val="vi-VN"/>
+              </w:rPr>
+              <w:t xml:space="preserve">  </w:t>
             </w:r>
           </w:p>
         </w:tc>
@@ -5411,7 +6318,16 @@
           <w:szCs w:val="26"/>
           <w:lang w:val="vi-VN"/>
         </w:rPr>
-        <w:t xml:space="preserve"> MB1</w:t>
+        <w:t xml:space="preserve"> </w:t>
+      </w:r>
+      <w:r>
+        <w:rPr>
+          <w:b/>
+          <w:bCs/>
+          <w:szCs w:val="26"/>
+          <w:lang w:val="vi-VN"/>
+        </w:rPr>
+        <w:t>MB01</w:t>
       </w:r>
       <w:r>
         <w:rPr>
@@ -5496,16 +6412,7 @@
           <w:szCs w:val="26"/>
           <w:lang w:val="vi-VN"/>
         </w:rPr>
-        <w:t xml:space="preserve"> bao gồm: </w:t>
-      </w:r>
-      <w:r>
-        <w:rPr>
-          <w:bCs/>
-          <w:szCs w:val="26"/>
-          <w:lang w:val="vi-VN"/>
-        </w:rPr>
-        <w:lastRenderedPageBreak/>
-        <w:t xml:space="preserve">Họ và tên, giới tính, ngày sinh, dân tộc, trình độ văn hóa, đơn vị, khóa học (đối với học viên), số điện thoại, email. Từ đó, nếu thông tin hợp lệ thì sẽ </w:t>
+        <w:t xml:space="preserve"> bao gồm: Họ và tên, giới tính, ngày sinh, dân tộc, trình độ văn hóa, đơn vị, khóa học (đối với học viên), số điện thoại, email. Từ đó, nếu thông tin hợp lệ thì sẽ </w:t>
       </w:r>
       <w:r>
         <w:rPr>
@@ -5550,7 +6457,7 @@
           <w:u w:val="single"/>
           <w:lang w:val="vi-VN"/>
         </w:rPr>
-        <w:t>thẻ thư viện MB2</w:t>
+        <w:t xml:space="preserve">thẻ thư viện </w:t>
       </w:r>
       <w:r>
         <w:rPr>
@@ -5560,7 +6467,7 @@
           <w:u w:val="single"/>
           <w:lang w:val="vi-VN"/>
         </w:rPr>
-        <w:t xml:space="preserve"> </w:t>
+        <w:t xml:space="preserve">MB02 </w:t>
       </w:r>
       <w:r>
         <w:rPr>
@@ -5615,7 +6522,17 @@
           <w:u w:val="single"/>
           <w:lang w:val="vi-VN"/>
         </w:rPr>
-        <w:t>thẻ thư viện MB2</w:t>
+        <w:t xml:space="preserve">thẻ thư viện </w:t>
+      </w:r>
+      <w:r>
+        <w:rPr>
+          <w:b/>
+          <w:bCs/>
+          <w:szCs w:val="26"/>
+          <w:u w:val="single"/>
+          <w:lang w:val="vi-VN"/>
+        </w:rPr>
+        <w:t>MB02</w:t>
       </w:r>
       <w:r>
         <w:rPr>
@@ -5632,7 +6549,16 @@
           <w:szCs w:val="26"/>
           <w:lang w:val="vi-VN"/>
         </w:rPr>
-        <w:t>thẻ thư viện MB2</w:t>
+        <w:t xml:space="preserve">thẻ thư viện </w:t>
+      </w:r>
+      <w:r>
+        <w:rPr>
+          <w:b/>
+          <w:bCs/>
+          <w:szCs w:val="26"/>
+          <w:lang w:val="vi-VN"/>
+        </w:rPr>
+        <w:t>MB02</w:t>
       </w:r>
       <w:r>
         <w:rPr>
@@ -5792,7 +6718,16 @@
           <w:szCs w:val="26"/>
           <w:lang w:val="vi-VN"/>
         </w:rPr>
-        <w:t>thẻ thư viện MB2</w:t>
+        <w:t xml:space="preserve">thẻ thư viện </w:t>
+      </w:r>
+      <w:r>
+        <w:rPr>
+          <w:b/>
+          <w:bCs/>
+          <w:szCs w:val="26"/>
+          <w:lang w:val="vi-VN"/>
+        </w:rPr>
+        <w:t>MB02</w:t>
       </w:r>
       <w:r>
         <w:rPr>
@@ -6089,6 +7024,7 @@
           <w:u w:val="single"/>
           <w:lang w:val="vi-VN"/>
         </w:rPr>
+        <w:lastRenderedPageBreak/>
         <w:t>báo cáo</w:t>
       </w:r>
       <w:r>
@@ -6334,7 +7270,16 @@
           <w:szCs w:val="26"/>
           <w:lang w:val="vi-VN"/>
         </w:rPr>
-        <w:t>thẻ thư viện MB2</w:t>
+        <w:t xml:space="preserve">thẻ thư viện </w:t>
+      </w:r>
+      <w:r>
+        <w:rPr>
+          <w:b/>
+          <w:bCs/>
+          <w:szCs w:val="26"/>
+          <w:lang w:val="vi-VN"/>
+        </w:rPr>
+        <w:t>MB02</w:t>
       </w:r>
       <w:r>
         <w:rPr>
@@ -6709,7 +7654,16 @@
           <w:szCs w:val="26"/>
           <w:lang w:val="vi-VN"/>
         </w:rPr>
-        <w:t>sổ mượn trả MB3</w:t>
+        <w:t xml:space="preserve">sổ mượn trả </w:t>
+      </w:r>
+      <w:r>
+        <w:rPr>
+          <w:b/>
+          <w:bCs/>
+          <w:szCs w:val="26"/>
+          <w:lang w:val="vi-VN"/>
+        </w:rPr>
+        <w:t>MB03</w:t>
       </w:r>
       <w:r>
         <w:rPr>
@@ -6825,15 +7779,25 @@
           <w:u w:val="single"/>
           <w:lang w:val="vi-VN"/>
         </w:rPr>
-        <w:t>đơn mượn tài liệu mật MB7</w:t>
-      </w:r>
-      <w:r>
-        <w:rPr>
+        <w:t xml:space="preserve">đơn mượn tài liệu mật </w:t>
+      </w:r>
+      <w:r>
+        <w:rPr>
+          <w:b/>
           <w:bCs/>
           <w:szCs w:val="26"/>
           <w:u w:val="single"/>
           <w:lang w:val="vi-VN"/>
         </w:rPr>
+        <w:t>MB07</w:t>
+      </w:r>
+      <w:r>
+        <w:rPr>
+          <w:bCs/>
+          <w:szCs w:val="26"/>
+          <w:u w:val="single"/>
+          <w:lang w:val="vi-VN"/>
+        </w:rPr>
         <w:t>*</w:t>
       </w:r>
       <w:r>
@@ -6869,7 +7833,17 @@
           <w:u w:val="single"/>
           <w:lang w:val="vi-VN"/>
         </w:rPr>
-        <w:t>sổ mượn tài liệu mật MB4</w:t>
+        <w:t xml:space="preserve">sổ mượn tài liệu mật </w:t>
+      </w:r>
+      <w:r>
+        <w:rPr>
+          <w:b/>
+          <w:bCs/>
+          <w:szCs w:val="26"/>
+          <w:u w:val="single"/>
+          <w:lang w:val="vi-VN"/>
+        </w:rPr>
+        <w:t>MB04</w:t>
       </w:r>
       <w:r>
         <w:rPr>
@@ -6922,7 +7896,17 @@
           <w:u w:val="single"/>
           <w:lang w:val="vi-VN"/>
         </w:rPr>
-        <w:t>sổ mượn tài liệu mật MB4</w:t>
+        <w:t xml:space="preserve">sổ mượn tài liệu mật </w:t>
+      </w:r>
+      <w:r>
+        <w:rPr>
+          <w:b/>
+          <w:bCs/>
+          <w:szCs w:val="26"/>
+          <w:u w:val="single"/>
+          <w:lang w:val="vi-VN"/>
+        </w:rPr>
+        <w:t>MB04</w:t>
       </w:r>
       <w:r>
         <w:rPr>
@@ -6965,7 +7949,17 @@
           <w:u w:val="single"/>
           <w:lang w:val="vi-VN"/>
         </w:rPr>
-        <w:t>sổ theo dõi mượn trả sách mật MB5</w:t>
+        <w:t xml:space="preserve">sổ theo dõi mượn trả sách mật </w:t>
+      </w:r>
+      <w:r>
+        <w:rPr>
+          <w:b/>
+          <w:bCs/>
+          <w:szCs w:val="26"/>
+          <w:u w:val="single"/>
+          <w:lang w:val="vi-VN"/>
+        </w:rPr>
+        <w:t>MB05</w:t>
       </w:r>
       <w:r>
         <w:rPr>
@@ -7008,7 +8002,17 @@
           <w:u w:val="single"/>
           <w:lang w:val="vi-VN"/>
         </w:rPr>
-        <w:t>file Excel MB6</w:t>
+        <w:t xml:space="preserve">file Excel </w:t>
+      </w:r>
+      <w:r>
+        <w:rPr>
+          <w:b/>
+          <w:bCs/>
+          <w:szCs w:val="26"/>
+          <w:u w:val="single"/>
+          <w:lang w:val="vi-VN"/>
+        </w:rPr>
+        <w:t>MB06</w:t>
       </w:r>
       <w:r>
         <w:rPr>
@@ -7322,7 +8326,16 @@
           <w:szCs w:val="26"/>
           <w:lang w:val="vi-VN"/>
         </w:rPr>
-        <w:t>thẻ thư viện MB2</w:t>
+        <w:t xml:space="preserve">thẻ thư viện </w:t>
+      </w:r>
+      <w:r>
+        <w:rPr>
+          <w:b/>
+          <w:bCs/>
+          <w:szCs w:val="26"/>
+          <w:lang w:val="vi-VN"/>
+        </w:rPr>
+        <w:t>MB02</w:t>
       </w:r>
       <w:r>
         <w:rPr>
@@ -7339,7 +8352,16 @@
           <w:szCs w:val="26"/>
           <w:lang w:val="vi-VN"/>
         </w:rPr>
-        <w:t>sổ mượn trả MB3</w:t>
+        <w:t xml:space="preserve">sổ mượn trả </w:t>
+      </w:r>
+      <w:r>
+        <w:rPr>
+          <w:b/>
+          <w:bCs/>
+          <w:szCs w:val="26"/>
+          <w:lang w:val="vi-VN"/>
+        </w:rPr>
+        <w:t>MB03</w:t>
       </w:r>
       <w:r>
         <w:rPr>
@@ -7528,7 +8550,16 @@
           <w:szCs w:val="26"/>
           <w:lang w:val="vi-VN"/>
         </w:rPr>
-        <w:t>sổ mượn trả MB3</w:t>
+        <w:t xml:space="preserve">sổ mượn trả </w:t>
+      </w:r>
+      <w:r>
+        <w:rPr>
+          <w:b/>
+          <w:bCs/>
+          <w:szCs w:val="26"/>
+          <w:lang w:val="vi-VN"/>
+        </w:rPr>
+        <w:t>MB03</w:t>
       </w:r>
       <w:r>
         <w:rPr>
@@ -7599,6 +8630,7 @@
           <w:szCs w:val="26"/>
           <w:lang w:val="vi-VN"/>
         </w:rPr>
+        <w:lastRenderedPageBreak/>
         <w:t xml:space="preserve">Khi thư viện </w:t>
       </w:r>
       <w:r>
@@ -7687,15 +8719,25 @@
           <w:u w:val="single"/>
           <w:lang w:val="vi-VN"/>
         </w:rPr>
-        <w:t>phiếu bồi thường MB8</w:t>
-      </w:r>
-      <w:r>
-        <w:rPr>
+        <w:t xml:space="preserve">phiếu bồi thường </w:t>
+      </w:r>
+      <w:r>
+        <w:rPr>
+          <w:b/>
           <w:bCs/>
           <w:szCs w:val="26"/>
           <w:u w:val="single"/>
           <w:lang w:val="vi-VN"/>
         </w:rPr>
+        <w:t>MB08</w:t>
+      </w:r>
+      <w:r>
+        <w:rPr>
+          <w:bCs/>
+          <w:szCs w:val="26"/>
+          <w:u w:val="single"/>
+          <w:lang w:val="vi-VN"/>
+        </w:rPr>
         <w:t xml:space="preserve"> được lập ra (3</w:t>
       </w:r>
       <w:r>
@@ -7949,7 +8991,16 @@
           <w:szCs w:val="26"/>
           <w:lang w:val="vi-VN"/>
         </w:rPr>
-        <w:t>hồ sơ phạt MB9</w:t>
+        <w:t xml:space="preserve">hồ sơ phạt </w:t>
+      </w:r>
+      <w:r>
+        <w:rPr>
+          <w:b/>
+          <w:bCs/>
+          <w:szCs w:val="26"/>
+          <w:lang w:val="vi-VN"/>
+        </w:rPr>
+        <w:t>MB09</w:t>
       </w:r>
       <w:r>
         <w:rPr>
@@ -8072,7 +9123,16 @@
           <w:szCs w:val="26"/>
           <w:lang w:val="vi-VN"/>
         </w:rPr>
-        <w:t>đơn mượn tài liệu mật MB7</w:t>
+        <w:t xml:space="preserve">đơn mượn tài liệu mật </w:t>
+      </w:r>
+      <w:r>
+        <w:rPr>
+          <w:b/>
+          <w:bCs/>
+          <w:szCs w:val="26"/>
+          <w:lang w:val="vi-VN"/>
+        </w:rPr>
+        <w:t>MB07</w:t>
       </w:r>
       <w:r>
         <w:rPr>
@@ -8521,7 +9581,6 @@
           <w:szCs w:val="26"/>
           <w:lang w:val="vi-VN"/>
         </w:rPr>
-        <w:lastRenderedPageBreak/>
         <w:t xml:space="preserve">Sau mỗi một khoảng thời gian (thường là 5 năm) dựa vào </w:t>
       </w:r>
       <w:r>
@@ -8531,7 +9590,16 @@
           <w:szCs w:val="26"/>
           <w:lang w:val="vi-VN"/>
         </w:rPr>
-        <w:t>báo cáo về tình trạng của sách MB10</w:t>
+        <w:t xml:space="preserve">báo cáo về tình trạng của sách </w:t>
+      </w:r>
+      <w:r>
+        <w:rPr>
+          <w:b/>
+          <w:bCs/>
+          <w:szCs w:val="26"/>
+          <w:lang w:val="vi-VN"/>
+        </w:rPr>
+        <w:t>MB10</w:t>
       </w:r>
       <w:r>
         <w:rPr>
@@ -8981,24 +10049,43 @@
           <w:u w:val="single"/>
           <w:lang w:val="vi-VN"/>
         </w:rPr>
-        <w:t>số đăng kí cá biệt MB11</w:t>
-      </w:r>
-      <w:r>
-        <w:rPr>
+        <w:t xml:space="preserve">số đăng kí cá biệt </w:t>
+      </w:r>
+      <w:r>
+        <w:rPr>
+          <w:b/>
           <w:bCs/>
           <w:szCs w:val="26"/>
           <w:u w:val="single"/>
           <w:lang w:val="vi-VN"/>
         </w:rPr>
-        <w:t xml:space="preserve"> và nhãn</w:t>
-      </w:r>
-      <w:r>
-        <w:rPr>
-          <w:bCs/>
-          <w:szCs w:val="26"/>
-          <w:lang w:val="vi-VN"/>
-        </w:rPr>
-        <w:t xml:space="preserve"> (50)(nếu sách được sử dụng để mượn đọc tại chỗ). Và cuối cùng sách được </w:t>
+        <w:t>MB11</w:t>
+      </w:r>
+      <w:r>
+        <w:rPr>
+          <w:bCs/>
+          <w:szCs w:val="26"/>
+          <w:u w:val="single"/>
+          <w:lang w:val="vi-VN"/>
+        </w:rPr>
+        <w:t>và nhãn</w:t>
+      </w:r>
+      <w:r>
+        <w:rPr>
+          <w:bCs/>
+          <w:szCs w:val="26"/>
+          <w:lang w:val="vi-VN"/>
+        </w:rPr>
+        <w:t xml:space="preserve"> (50)(nếu sách được sử </w:t>
+      </w:r>
+      <w:r>
+        <w:rPr>
+          <w:bCs/>
+          <w:szCs w:val="26"/>
+          <w:lang w:val="vi-VN"/>
+        </w:rPr>
+        <w:lastRenderedPageBreak/>
+        <w:t xml:space="preserve">dụng để mượn đọc tại chỗ). Và cuối cùng sách được </w:t>
       </w:r>
       <w:r>
         <w:rPr>
@@ -9373,14 +10460,22 @@
           <w:bCs/>
           <w:lang w:val="vi-VN"/>
         </w:rPr>
-        <w:t>Số đăng kí cá biệt MB11</w:t>
-      </w:r>
-      <w:r>
-        <w:rPr>
-          <w:bCs/>
-          <w:lang w:val="vi-VN"/>
-        </w:rPr>
-        <w:t xml:space="preserve"> cũng có quy định riêng cho loại sách này. Và được lưu trong </w:t>
+        <w:t xml:space="preserve">Số đăng kí cá biệt </w:t>
+      </w:r>
+      <w:r>
+        <w:rPr>
+          <w:b/>
+          <w:bCs/>
+          <w:lang w:val="vi-VN"/>
+        </w:rPr>
+        <w:t>MB11</w:t>
+      </w:r>
+      <w:r>
+        <w:rPr>
+          <w:bCs/>
+          <w:lang w:val="vi-VN"/>
+        </w:rPr>
+        <w:t xml:space="preserve">cũng có quy định riêng cho loại sách này. Và được lưu trong </w:t>
       </w:r>
       <w:r>
         <w:rPr>
@@ -9402,14 +10497,14 @@
           <w:lang w:val="vi-VN"/>
         </w:rPr>
       </w:pPr>
-      <w:bookmarkStart w:id="7" w:name="_Toc27657"/>
+      <w:bookmarkStart w:id="6" w:name="_Toc27657"/>
       <w:r>
         <w:rPr>
           <w:lang w:val="vi-VN"/>
         </w:rPr>
         <w:t>Mẫu biểu</w:t>
       </w:r>
-      <w:bookmarkEnd w:id="7"/>
+      <w:bookmarkEnd w:id="6"/>
     </w:p>
     <w:p>
       <w:pPr>
@@ -9439,14 +10534,14 @@
     <w:tbl>
       <w:tblPr>
         <w:tblStyle w:val="TableGrid"/>
-        <w:tblW w:w="8894" w:type="dxa"/>
+        <w:tblW w:w="9175" w:type="dxa"/>
         <w:tblLook w:val="04A0" w:firstRow="1" w:lastRow="0" w:firstColumn="1" w:lastColumn="0" w:noHBand="0" w:noVBand="1"/>
       </w:tblPr>
       <w:tblGrid>
         <w:gridCol w:w="712"/>
         <w:gridCol w:w="881"/>
-        <w:gridCol w:w="3982"/>
-        <w:gridCol w:w="3319"/>
+        <w:gridCol w:w="3352"/>
+        <w:gridCol w:w="4230"/>
       </w:tblGrid>
       <w:tr>
         <w:tc>
@@ -9472,7 +10567,6 @@
                 <w:szCs w:val="26"/>
                 <w:lang w:val="vi-VN"/>
               </w:rPr>
-              <w:lastRenderedPageBreak/>
               <w:t>STT</w:t>
             </w:r>
           </w:p>
@@ -9506,7 +10600,7 @@
         </w:tc>
         <w:tc>
           <w:tcPr>
-            <w:tcW w:w="3982" w:type="dxa"/>
+            <w:tcW w:w="3352" w:type="dxa"/>
           </w:tcPr>
           <w:p>
             <w:pPr>
@@ -9533,7 +10627,7 @@
         </w:tc>
         <w:tc>
           <w:tcPr>
-            <w:tcW w:w="3319" w:type="dxa"/>
+            <w:tcW w:w="4230" w:type="dxa"/>
           </w:tcPr>
           <w:p>
             <w:pPr>
@@ -9604,13 +10698,13 @@
                 <w:szCs w:val="26"/>
                 <w:lang w:val="vi-VN"/>
               </w:rPr>
-              <w:t>MB1</w:t>
-            </w:r>
-          </w:p>
-        </w:tc>
-        <w:tc>
-          <w:tcPr>
-            <w:tcW w:w="3982" w:type="dxa"/>
+              <w:t>MB01</w:t>
+            </w:r>
+          </w:p>
+        </w:tc>
+        <w:tc>
+          <w:tcPr>
+            <w:tcW w:w="3352" w:type="dxa"/>
           </w:tcPr>
           <w:p>
             <w:pPr>
@@ -9637,7 +10731,7 @@
         </w:tc>
         <w:tc>
           <w:tcPr>
-            <w:tcW w:w="3319" w:type="dxa"/>
+            <w:tcW w:w="4230" w:type="dxa"/>
           </w:tcPr>
           <w:p>
             <w:pPr>
@@ -9705,13 +10799,13 @@
                 <w:szCs w:val="26"/>
                 <w:lang w:val="vi-VN"/>
               </w:rPr>
-              <w:t>MB2</w:t>
-            </w:r>
-          </w:p>
-        </w:tc>
-        <w:tc>
-          <w:tcPr>
-            <w:tcW w:w="3982" w:type="dxa"/>
+              <w:t>MB02</w:t>
+            </w:r>
+          </w:p>
+        </w:tc>
+        <w:tc>
+          <w:tcPr>
+            <w:tcW w:w="3352" w:type="dxa"/>
           </w:tcPr>
           <w:p>
             <w:pPr>
@@ -9738,7 +10832,7 @@
         </w:tc>
         <w:tc>
           <w:tcPr>
-            <w:tcW w:w="3319" w:type="dxa"/>
+            <w:tcW w:w="4230" w:type="dxa"/>
           </w:tcPr>
           <w:p>
             <w:pPr>
@@ -9882,13 +10976,13 @@
                 <w:szCs w:val="26"/>
                 <w:lang w:val="vi-VN"/>
               </w:rPr>
-              <w:t>MB3</w:t>
-            </w:r>
-          </w:p>
-        </w:tc>
-        <w:tc>
-          <w:tcPr>
-            <w:tcW w:w="3982" w:type="dxa"/>
+              <w:t>MB03</w:t>
+            </w:r>
+          </w:p>
+        </w:tc>
+        <w:tc>
+          <w:tcPr>
+            <w:tcW w:w="3352" w:type="dxa"/>
           </w:tcPr>
           <w:p>
             <w:pPr>
@@ -9915,7 +11009,7 @@
         </w:tc>
         <w:tc>
           <w:tcPr>
-            <w:tcW w:w="3319" w:type="dxa"/>
+            <w:tcW w:w="4230" w:type="dxa"/>
           </w:tcPr>
           <w:p>
             <w:pPr>
@@ -9978,6 +11072,7 @@
                 <w:szCs w:val="26"/>
                 <w:lang w:val="vi-VN"/>
               </w:rPr>
+              <w:lastRenderedPageBreak/>
               <w:t>4</w:t>
             </w:r>
           </w:p>
@@ -10002,13 +11097,13 @@
                 <w:szCs w:val="26"/>
                 <w:lang w:val="vi-VN"/>
               </w:rPr>
-              <w:t>MB4</w:t>
-            </w:r>
-          </w:p>
-        </w:tc>
-        <w:tc>
-          <w:tcPr>
-            <w:tcW w:w="3982" w:type="dxa"/>
+              <w:t>MB04</w:t>
+            </w:r>
+          </w:p>
+        </w:tc>
+        <w:tc>
+          <w:tcPr>
+            <w:tcW w:w="3352" w:type="dxa"/>
           </w:tcPr>
           <w:p>
             <w:pPr>
@@ -10035,7 +11130,7 @@
         </w:tc>
         <w:tc>
           <w:tcPr>
-            <w:tcW w:w="3319" w:type="dxa"/>
+            <w:tcW w:w="4230" w:type="dxa"/>
           </w:tcPr>
           <w:p>
             <w:pPr>
@@ -10104,13 +11199,13 @@
                 <w:szCs w:val="26"/>
                 <w:lang w:val="vi-VN"/>
               </w:rPr>
-              <w:t>MB5</w:t>
-            </w:r>
-          </w:p>
-        </w:tc>
-        <w:tc>
-          <w:tcPr>
-            <w:tcW w:w="3982" w:type="dxa"/>
+              <w:t>MB05</w:t>
+            </w:r>
+          </w:p>
+        </w:tc>
+        <w:tc>
+          <w:tcPr>
+            <w:tcW w:w="3352" w:type="dxa"/>
           </w:tcPr>
           <w:p>
             <w:pPr>
@@ -10137,7 +11232,7 @@
         </w:tc>
         <w:tc>
           <w:tcPr>
-            <w:tcW w:w="3319" w:type="dxa"/>
+            <w:tcW w:w="4230" w:type="dxa"/>
           </w:tcPr>
           <w:p>
             <w:pPr>
@@ -10206,13 +11301,13 @@
                 <w:szCs w:val="26"/>
                 <w:lang w:val="vi-VN"/>
               </w:rPr>
-              <w:t>MB6</w:t>
-            </w:r>
-          </w:p>
-        </w:tc>
-        <w:tc>
-          <w:tcPr>
-            <w:tcW w:w="3982" w:type="dxa"/>
+              <w:t>MB06</w:t>
+            </w:r>
+          </w:p>
+        </w:tc>
+        <w:tc>
+          <w:tcPr>
+            <w:tcW w:w="3352" w:type="dxa"/>
           </w:tcPr>
           <w:p>
             <w:pPr>
@@ -10239,7 +11334,7 @@
         </w:tc>
         <w:tc>
           <w:tcPr>
-            <w:tcW w:w="3319" w:type="dxa"/>
+            <w:tcW w:w="4230" w:type="dxa"/>
           </w:tcPr>
           <w:p>
             <w:pPr>
@@ -10308,13 +11403,13 @@
                 <w:szCs w:val="26"/>
                 <w:lang w:val="vi-VN"/>
               </w:rPr>
-              <w:t>MB7</w:t>
-            </w:r>
-          </w:p>
-        </w:tc>
-        <w:tc>
-          <w:tcPr>
-            <w:tcW w:w="3982" w:type="dxa"/>
+              <w:t>MB07</w:t>
+            </w:r>
+          </w:p>
+        </w:tc>
+        <w:tc>
+          <w:tcPr>
+            <w:tcW w:w="3352" w:type="dxa"/>
           </w:tcPr>
           <w:p>
             <w:pPr>
@@ -10341,7 +11436,7 @@
         </w:tc>
         <w:tc>
           <w:tcPr>
-            <w:tcW w:w="3319" w:type="dxa"/>
+            <w:tcW w:w="4230" w:type="dxa"/>
           </w:tcPr>
           <w:p>
             <w:pPr>
@@ -10429,13 +11524,13 @@
                 <w:szCs w:val="26"/>
                 <w:lang w:val="vi-VN"/>
               </w:rPr>
-              <w:t>MB8</w:t>
-            </w:r>
-          </w:p>
-        </w:tc>
-        <w:tc>
-          <w:tcPr>
-            <w:tcW w:w="3982" w:type="dxa"/>
+              <w:t>MB08</w:t>
+            </w:r>
+          </w:p>
+        </w:tc>
+        <w:tc>
+          <w:tcPr>
+            <w:tcW w:w="3352" w:type="dxa"/>
           </w:tcPr>
           <w:p>
             <w:pPr>
@@ -10462,7 +11557,7 @@
         </w:tc>
         <w:tc>
           <w:tcPr>
-            <w:tcW w:w="3319" w:type="dxa"/>
+            <w:tcW w:w="4230" w:type="dxa"/>
           </w:tcPr>
           <w:p>
             <w:pPr>
@@ -10531,13 +11626,13 @@
                 <w:szCs w:val="26"/>
                 <w:lang w:val="vi-VN"/>
               </w:rPr>
-              <w:t>MB9</w:t>
-            </w:r>
-          </w:p>
-        </w:tc>
-        <w:tc>
-          <w:tcPr>
-            <w:tcW w:w="3982" w:type="dxa"/>
+              <w:t>MB09</w:t>
+            </w:r>
+          </w:p>
+        </w:tc>
+        <w:tc>
+          <w:tcPr>
+            <w:tcW w:w="3352" w:type="dxa"/>
           </w:tcPr>
           <w:p>
             <w:pPr>
@@ -10564,7 +11659,7 @@
         </w:tc>
         <w:tc>
           <w:tcPr>
-            <w:tcW w:w="3319" w:type="dxa"/>
+            <w:tcW w:w="4230" w:type="dxa"/>
           </w:tcPr>
           <w:p>
             <w:pPr>
@@ -10639,7 +11734,7 @@
         </w:tc>
         <w:tc>
           <w:tcPr>
-            <w:tcW w:w="3982" w:type="dxa"/>
+            <w:tcW w:w="3352" w:type="dxa"/>
           </w:tcPr>
           <w:p>
             <w:pPr>
@@ -10666,7 +11761,7 @@
         </w:tc>
         <w:tc>
           <w:tcPr>
-            <w:tcW w:w="3319" w:type="dxa"/>
+            <w:tcW w:w="4230" w:type="dxa"/>
           </w:tcPr>
           <w:p>
             <w:pPr>
@@ -10759,7 +11854,7 @@
         </w:tc>
         <w:tc>
           <w:tcPr>
-            <w:tcW w:w="3982" w:type="dxa"/>
+            <w:tcW w:w="3352" w:type="dxa"/>
           </w:tcPr>
           <w:p>
             <w:pPr>
@@ -10786,7 +11881,7 @@
         </w:tc>
         <w:tc>
           <w:tcPr>
-            <w:tcW w:w="3319" w:type="dxa"/>
+            <w:tcW w:w="4230" w:type="dxa"/>
           </w:tcPr>
           <w:p>
             <w:pPr>
@@ -10899,7 +11994,27 @@
           <w:sz w:val="22"/>
           <w:lang w:val="vi-VN"/>
         </w:rPr>
-        <w:t xml:space="preserve"> MB1 </w:t>
+        <w:t xml:space="preserve"> </w:t>
+      </w:r>
+      <w:r>
+        <w:rPr>
+          <w:b/>
+          <w:bCs/>
+          <w:i/>
+          <w:sz w:val="22"/>
+          <w:lang w:val="vi-VN"/>
+        </w:rPr>
+        <w:t>MB01</w:t>
+      </w:r>
+      <w:r>
+        <w:rPr>
+          <w:b/>
+          <w:bCs/>
+          <w:i/>
+          <w:sz w:val="22"/>
+          <w:lang w:val="vi-VN"/>
+        </w:rPr>
+        <w:t xml:space="preserve"> </w:t>
       </w:r>
     </w:p>
     <w:p>
@@ -10927,10 +12042,10 @@
         </w:rPr>
         <w:lastRenderedPageBreak/>
         <w:drawing>
-          <wp:inline distT="0" distB="0" distL="0" distR="0" wp14:anchorId="5A3001A1" wp14:editId="7EBB5F7E">
-            <wp:extent cx="5729605" cy="7637780"/>
-            <wp:effectExtent l="0" t="0" r="4445" b="1270"/>
-            <wp:docPr id="24" name="Picture 24" descr="phieu ke khai bạn dọc"/>
+          <wp:inline distT="0" distB="0" distL="0" distR="0">
+            <wp:extent cx="5725160" cy="7633335"/>
+            <wp:effectExtent l="0" t="0" r="8890" b="5715"/>
+            <wp:docPr id="37" name="Picture 37" descr="phieu ke khai bạn dọc"/>
             <wp:cNvGraphicFramePr>
               <a:graphicFrameLocks xmlns:a="http://schemas.openxmlformats.org/drawingml/2006/main" noChangeAspect="1"/>
             </wp:cNvGraphicFramePr>
@@ -10938,7 +12053,7 @@
               <a:graphicData uri="http://schemas.openxmlformats.org/drawingml/2006/picture">
                 <pic:pic xmlns:pic="http://schemas.openxmlformats.org/drawingml/2006/picture">
                   <pic:nvPicPr>
-                    <pic:cNvPr id="0" name="Picture 1" descr="phieu ke khai bạn dọc"/>
+                    <pic:cNvPr id="0" name="Picture 3" descr="phieu ke khai bạn dọc"/>
                     <pic:cNvPicPr>
                       <a:picLocks noChangeAspect="1" noChangeArrowheads="1"/>
                     </pic:cNvPicPr>
@@ -10959,7 +12074,7 @@
                   <pic:spPr bwMode="auto">
                     <a:xfrm>
                       <a:off x="0" y="0"/>
-                      <a:ext cx="5729605" cy="7637780"/>
+                      <a:ext cx="5725160" cy="7633335"/>
                     </a:xfrm>
                     <a:prstGeom prst="rect">
                       <a:avLst/>
@@ -11000,7 +12115,17 @@
           <w:sz w:val="22"/>
           <w:lang w:val="vi-VN"/>
         </w:rPr>
-        <w:t>thẻ thư viện MB2</w:t>
+        <w:t xml:space="preserve">thẻ thư viện </w:t>
+      </w:r>
+      <w:r>
+        <w:rPr>
+          <w:b/>
+          <w:bCs/>
+          <w:i/>
+          <w:sz w:val="22"/>
+          <w:lang w:val="vi-VN"/>
+        </w:rPr>
+        <w:t>MB02</w:t>
       </w:r>
     </w:p>
     <w:p>
@@ -11028,10 +12153,10 @@
         </w:rPr>
         <w:lastRenderedPageBreak/>
         <w:drawing>
-          <wp:inline distT="0" distB="0" distL="0" distR="0" wp14:anchorId="754B5517" wp14:editId="660C37FB">
-            <wp:extent cx="5729605" cy="7637780"/>
-            <wp:effectExtent l="0" t="0" r="4445" b="1270"/>
-            <wp:docPr id="22" name="Picture 22" descr="thẻ học viên"/>
+          <wp:inline distT="0" distB="0" distL="0" distR="0">
+            <wp:extent cx="5725160" cy="7633335"/>
+            <wp:effectExtent l="0" t="0" r="8890" b="5715"/>
+            <wp:docPr id="34" name="Picture 34" descr="thẻ học viên"/>
             <wp:cNvGraphicFramePr>
               <a:graphicFrameLocks xmlns:a="http://schemas.openxmlformats.org/drawingml/2006/main" noChangeAspect="1"/>
             </wp:cNvGraphicFramePr>
@@ -11039,7 +12164,7 @@
               <a:graphicData uri="http://schemas.openxmlformats.org/drawingml/2006/picture">
                 <pic:pic xmlns:pic="http://schemas.openxmlformats.org/drawingml/2006/picture">
                   <pic:nvPicPr>
-                    <pic:cNvPr id="0" name="Picture 2" descr="thẻ học viên"/>
+                    <pic:cNvPr id="0" name="Picture 4" descr="thẻ học viên"/>
                     <pic:cNvPicPr>
                       <a:picLocks noChangeAspect="1" noChangeArrowheads="1"/>
                     </pic:cNvPicPr>
@@ -11060,7 +12185,7 @@
                   <pic:spPr bwMode="auto">
                     <a:xfrm>
                       <a:off x="0" y="0"/>
-                      <a:ext cx="5729605" cy="7637780"/>
+                      <a:ext cx="5725160" cy="7633335"/>
                     </a:xfrm>
                     <a:prstGeom prst="rect">
                       <a:avLst/>
@@ -11101,7 +12226,17 @@
           <w:sz w:val="22"/>
           <w:lang w:val="vi-VN"/>
         </w:rPr>
-        <w:t>sổ mượn trả MB3</w:t>
+        <w:t xml:space="preserve">sổ mượn trả </w:t>
+      </w:r>
+      <w:r>
+        <w:rPr>
+          <w:b/>
+          <w:bCs/>
+          <w:i/>
+          <w:sz w:val="22"/>
+          <w:lang w:val="vi-VN"/>
+        </w:rPr>
+        <w:t>MB03</w:t>
       </w:r>
     </w:p>
     <w:p>
@@ -11129,10 +12264,10 @@
         </w:rPr>
         <w:lastRenderedPageBreak/>
         <w:drawing>
-          <wp:inline distT="0" distB="0" distL="0" distR="0" wp14:anchorId="7DCC9649" wp14:editId="2CAE6342">
-            <wp:extent cx="5729605" cy="7637780"/>
-            <wp:effectExtent l="0" t="0" r="4445" b="1270"/>
-            <wp:docPr id="21" name="Picture 21" descr="sổ mượn"/>
+          <wp:inline distT="0" distB="0" distL="0" distR="0">
+            <wp:extent cx="5725160" cy="7633335"/>
+            <wp:effectExtent l="0" t="0" r="8890" b="5715"/>
+            <wp:docPr id="31" name="Picture 31" descr="sổ mượn"/>
             <wp:cNvGraphicFramePr>
               <a:graphicFrameLocks xmlns:a="http://schemas.openxmlformats.org/drawingml/2006/main" noChangeAspect="1"/>
             </wp:cNvGraphicFramePr>
@@ -11140,7 +12275,7 @@
               <a:graphicData uri="http://schemas.openxmlformats.org/drawingml/2006/picture">
                 <pic:pic xmlns:pic="http://schemas.openxmlformats.org/drawingml/2006/picture">
                   <pic:nvPicPr>
-                    <pic:cNvPr id="0" name="Picture 3" descr="sổ mượn"/>
+                    <pic:cNvPr id="0" name="Picture 5" descr="sổ mượn"/>
                     <pic:cNvPicPr>
                       <a:picLocks noChangeAspect="1" noChangeArrowheads="1"/>
                     </pic:cNvPicPr>
@@ -11161,7 +12296,7 @@
                   <pic:spPr bwMode="auto">
                     <a:xfrm>
                       <a:off x="0" y="0"/>
-                      <a:ext cx="5729605" cy="7637780"/>
+                      <a:ext cx="5725160" cy="7633335"/>
                     </a:xfrm>
                     <a:prstGeom prst="rect">
                       <a:avLst/>
@@ -11202,7 +12337,17 @@
           <w:sz w:val="22"/>
           <w:lang w:val="vi-VN"/>
         </w:rPr>
-        <w:t>sổ mượn tài liệu mật MB4</w:t>
+        <w:t xml:space="preserve">sổ mượn tài liệu mật </w:t>
+      </w:r>
+      <w:r>
+        <w:rPr>
+          <w:b/>
+          <w:bCs/>
+          <w:i/>
+          <w:sz w:val="22"/>
+          <w:lang w:val="vi-VN"/>
+        </w:rPr>
+        <w:t>MB04</w:t>
       </w:r>
     </w:p>
     <w:p>
@@ -11230,10 +12375,10 @@
         </w:rPr>
         <w:lastRenderedPageBreak/>
         <w:drawing>
-          <wp:inline distT="0" distB="0" distL="0" distR="0" wp14:anchorId="3922B4D1" wp14:editId="037F879A">
-            <wp:extent cx="5729605" cy="7637780"/>
-            <wp:effectExtent l="0" t="0" r="4445" b="1270"/>
-            <wp:docPr id="20" name="Picture 20" descr="phiếu mượn"/>
+          <wp:inline distT="0" distB="0" distL="0" distR="0">
+            <wp:extent cx="5725160" cy="7633335"/>
+            <wp:effectExtent l="0" t="0" r="8890" b="5715"/>
+            <wp:docPr id="30" name="Picture 30" descr="phiếu mượn"/>
             <wp:cNvGraphicFramePr>
               <a:graphicFrameLocks xmlns:a="http://schemas.openxmlformats.org/drawingml/2006/main" noChangeAspect="1"/>
             </wp:cNvGraphicFramePr>
@@ -11241,7 +12386,7 @@
               <a:graphicData uri="http://schemas.openxmlformats.org/drawingml/2006/picture">
                 <pic:pic xmlns:pic="http://schemas.openxmlformats.org/drawingml/2006/picture">
                   <pic:nvPicPr>
-                    <pic:cNvPr id="0" name="Picture 4" descr="phiếu mượn"/>
+                    <pic:cNvPr id="0" name="Picture 6" descr="phiếu mượn"/>
                     <pic:cNvPicPr>
                       <a:picLocks noChangeAspect="1" noChangeArrowheads="1"/>
                     </pic:cNvPicPr>
@@ -11262,7 +12407,7 @@
                   <pic:spPr bwMode="auto">
                     <a:xfrm>
                       <a:off x="0" y="0"/>
-                      <a:ext cx="5729605" cy="7637780"/>
+                      <a:ext cx="5725160" cy="7633335"/>
                     </a:xfrm>
                     <a:prstGeom prst="rect">
                       <a:avLst/>
@@ -11300,7 +12445,17 @@
           <w:sz w:val="22"/>
           <w:lang w:val="vi-VN"/>
         </w:rPr>
-        <w:t>sổ theo dõi mượn trả sách mật MB5</w:t>
+        <w:t xml:space="preserve">sổ theo dõi mượn trả sách mật </w:t>
+      </w:r>
+      <w:r>
+        <w:rPr>
+          <w:b/>
+          <w:bCs/>
+          <w:i/>
+          <w:sz w:val="22"/>
+          <w:lang w:val="vi-VN"/>
+        </w:rPr>
+        <w:t>MB05</w:t>
       </w:r>
     </w:p>
     <w:p>
@@ -11342,7 +12497,7 @@
         </w:rPr>
         <w:lastRenderedPageBreak/>
         <w:drawing>
-          <wp:inline distT="0" distB="0" distL="0" distR="0" wp14:anchorId="743C59C5" wp14:editId="4A4CC6D6">
+          <wp:inline distT="0" distB="0" distL="0" distR="0" wp14:anchorId="306928A3" wp14:editId="4D48C816">
             <wp:extent cx="5725160" cy="7633335"/>
             <wp:effectExtent l="0" t="0" r="8890" b="5715"/>
             <wp:docPr id="18" name="Picture 18" descr="sổ mượn"/>
@@ -11415,7 +12570,17 @@
           <w:sz w:val="22"/>
           <w:lang w:val="vi-VN"/>
         </w:rPr>
-        <w:t>file Excel MB6</w:t>
+        <w:t xml:space="preserve">file Excel </w:t>
+      </w:r>
+      <w:r>
+        <w:rPr>
+          <w:b/>
+          <w:bCs/>
+          <w:i/>
+          <w:sz w:val="22"/>
+          <w:lang w:val="vi-VN"/>
+        </w:rPr>
+        <w:t>MB06</w:t>
       </w:r>
     </w:p>
     <w:p>
@@ -11443,10 +12608,10 @@
         </w:rPr>
         <w:lastRenderedPageBreak/>
         <w:drawing>
-          <wp:inline distT="0" distB="0" distL="0" distR="0" wp14:anchorId="570A0453" wp14:editId="3654D67E">
-            <wp:extent cx="5724525" cy="4291965"/>
-            <wp:effectExtent l="0" t="0" r="9525" b="0"/>
-            <wp:docPr id="19" name="Picture 19" descr="file ex"/>
+          <wp:inline distT="0" distB="0" distL="0" distR="0">
+            <wp:extent cx="5716905" cy="4293870"/>
+            <wp:effectExtent l="0" t="0" r="0" b="0"/>
+            <wp:docPr id="29" name="Picture 29" descr="file ex"/>
             <wp:cNvGraphicFramePr>
               <a:graphicFrameLocks xmlns:a="http://schemas.openxmlformats.org/drawingml/2006/main" noChangeAspect="1"/>
             </wp:cNvGraphicFramePr>
@@ -11454,7 +12619,7 @@
               <a:graphicData uri="http://schemas.openxmlformats.org/drawingml/2006/picture">
                 <pic:pic xmlns:pic="http://schemas.openxmlformats.org/drawingml/2006/picture">
                   <pic:nvPicPr>
-                    <pic:cNvPr id="0" name="Picture 5" descr="file ex"/>
+                    <pic:cNvPr id="0" name="Picture 7" descr="file ex"/>
                     <pic:cNvPicPr>
                       <a:picLocks noChangeAspect="1" noChangeArrowheads="1"/>
                     </pic:cNvPicPr>
@@ -11475,7 +12640,7 @@
                   <pic:spPr bwMode="auto">
                     <a:xfrm>
                       <a:off x="0" y="0"/>
-                      <a:ext cx="5724525" cy="4291965"/>
+                      <a:ext cx="5716905" cy="4293870"/>
                     </a:xfrm>
                     <a:prstGeom prst="rect">
                       <a:avLst/>
@@ -11516,7 +12681,17 @@
           <w:sz w:val="22"/>
           <w:lang w:val="vi-VN"/>
         </w:rPr>
-        <w:t>đơn mượn tài liệu mật MB7</w:t>
+        <w:t xml:space="preserve">đơn mượn tài liệu mật </w:t>
+      </w:r>
+      <w:r>
+        <w:rPr>
+          <w:b/>
+          <w:bCs/>
+          <w:i/>
+          <w:sz w:val="22"/>
+          <w:lang w:val="vi-VN"/>
+        </w:rPr>
+        <w:t>MB07</w:t>
       </w:r>
     </w:p>
     <w:p>
@@ -11544,10 +12719,10 @@
         </w:rPr>
         <w:lastRenderedPageBreak/>
         <w:drawing>
-          <wp:inline distT="0" distB="0" distL="0" distR="0" wp14:anchorId="6FB580A7" wp14:editId="2115818D">
-            <wp:extent cx="5729605" cy="7637780"/>
-            <wp:effectExtent l="0" t="0" r="4445" b="1270"/>
-            <wp:docPr id="17" name="Picture 17" descr="đơn đề nghị mượng tài liệu mật"/>
+          <wp:inline distT="0" distB="0" distL="0" distR="0">
+            <wp:extent cx="5725160" cy="7633335"/>
+            <wp:effectExtent l="0" t="0" r="8890" b="5715"/>
+            <wp:docPr id="27" name="Picture 27" descr="đơn đề nghị mượng tài liệu mật"/>
             <wp:cNvGraphicFramePr>
               <a:graphicFrameLocks xmlns:a="http://schemas.openxmlformats.org/drawingml/2006/main" noChangeAspect="1"/>
             </wp:cNvGraphicFramePr>
@@ -11555,7 +12730,7 @@
               <a:graphicData uri="http://schemas.openxmlformats.org/drawingml/2006/picture">
                 <pic:pic xmlns:pic="http://schemas.openxmlformats.org/drawingml/2006/picture">
                   <pic:nvPicPr>
-                    <pic:cNvPr id="0" name="Picture 6" descr="đơn đề nghị mượng tài liệu mật"/>
+                    <pic:cNvPr id="0" name="Picture 8" descr="đơn đề nghị mượng tài liệu mật"/>
                     <pic:cNvPicPr>
                       <a:picLocks noChangeAspect="1" noChangeArrowheads="1"/>
                     </pic:cNvPicPr>
@@ -11576,7 +12751,7 @@
                   <pic:spPr bwMode="auto">
                     <a:xfrm>
                       <a:off x="0" y="0"/>
-                      <a:ext cx="5729605" cy="7637780"/>
+                      <a:ext cx="5725160" cy="7633335"/>
                     </a:xfrm>
                     <a:prstGeom prst="rect">
                       <a:avLst/>
@@ -11617,7 +12792,17 @@
           <w:sz w:val="22"/>
           <w:lang w:val="vi-VN"/>
         </w:rPr>
-        <w:t>phiếu bồi thường MB8</w:t>
+        <w:t xml:space="preserve">phiếu bồi thường </w:t>
+      </w:r>
+      <w:r>
+        <w:rPr>
+          <w:b/>
+          <w:bCs/>
+          <w:i/>
+          <w:sz w:val="22"/>
+          <w:lang w:val="vi-VN"/>
+        </w:rPr>
+        <w:t>MB08</w:t>
       </w:r>
     </w:p>
     <w:p>
@@ -11645,10 +12830,10 @@
         </w:rPr>
         <w:lastRenderedPageBreak/>
         <w:drawing>
-          <wp:inline distT="0" distB="0" distL="0" distR="0" wp14:anchorId="5117D3DD" wp14:editId="1A27B6BB">
-            <wp:extent cx="5724525" cy="4291965"/>
-            <wp:effectExtent l="0" t="0" r="9525" b="0"/>
-            <wp:docPr id="14" name="Picture 14" descr="phiếu bồi thường"/>
+          <wp:inline distT="0" distB="0" distL="0" distR="0">
+            <wp:extent cx="5716905" cy="4293870"/>
+            <wp:effectExtent l="0" t="0" r="0" b="0"/>
+            <wp:docPr id="26" name="Picture 26" descr="phiếu bồi thường"/>
             <wp:cNvGraphicFramePr>
               <a:graphicFrameLocks xmlns:a="http://schemas.openxmlformats.org/drawingml/2006/main" noChangeAspect="1"/>
             </wp:cNvGraphicFramePr>
@@ -11656,7 +12841,7 @@
               <a:graphicData uri="http://schemas.openxmlformats.org/drawingml/2006/picture">
                 <pic:pic xmlns:pic="http://schemas.openxmlformats.org/drawingml/2006/picture">
                   <pic:nvPicPr>
-                    <pic:cNvPr id="0" name="Picture 7" descr="phiếu bồi thường"/>
+                    <pic:cNvPr id="0" name="Picture 9" descr="phiếu bồi thường"/>
                     <pic:cNvPicPr>
                       <a:picLocks noChangeAspect="1" noChangeArrowheads="1"/>
                     </pic:cNvPicPr>
@@ -11677,7 +12862,7 @@
                   <pic:spPr bwMode="auto">
                     <a:xfrm>
                       <a:off x="0" y="0"/>
-                      <a:ext cx="5724525" cy="4291965"/>
+                      <a:ext cx="5716905" cy="4293870"/>
                     </a:xfrm>
                     <a:prstGeom prst="rect">
                       <a:avLst/>
@@ -11702,19 +12887,57 @@
           <w:b/>
           <w:bCs/>
           <w:i/>
+          <w:color w:val="FF0000"/>
           <w:sz w:val="22"/>
           <w:lang w:val="vi-VN"/>
         </w:rPr>
       </w:pPr>
-      <w:r>
-        <w:rPr>
-          <w:b/>
-          <w:bCs/>
-          <w:i/>
+    </w:p>
+    <w:p>
+      <w:pPr>
+        <w:spacing w:after="0"/>
+        <w:ind w:left="720"/>
+        <w:rPr>
+          <w:b/>
+          <w:bCs/>
+          <w:i/>
+          <w:color w:val="FF0000"/>
           <w:sz w:val="22"/>
           <w:lang w:val="vi-VN"/>
         </w:rPr>
-        <w:t>hồ sơ phạt MB9</w:t>
+      </w:pPr>
+    </w:p>
+    <w:p>
+      <w:pPr>
+        <w:spacing w:after="0"/>
+        <w:ind w:left="720"/>
+        <w:rPr>
+          <w:b/>
+          <w:bCs/>
+          <w:i/>
+          <w:sz w:val="22"/>
+          <w:lang w:val="vi-VN"/>
+        </w:rPr>
+      </w:pPr>
+      <w:r>
+        <w:rPr>
+          <w:b/>
+          <w:bCs/>
+          <w:i/>
+          <w:sz w:val="22"/>
+          <w:lang w:val="vi-VN"/>
+        </w:rPr>
+        <w:t xml:space="preserve">hồ sơ phạt </w:t>
+      </w:r>
+      <w:r>
+        <w:rPr>
+          <w:b/>
+          <w:bCs/>
+          <w:i/>
+          <w:sz w:val="22"/>
+          <w:lang w:val="vi-VN"/>
+        </w:rPr>
+        <w:t>MB09</w:t>
       </w:r>
     </w:p>
     <w:tbl>
@@ -12369,8 +13592,27 @@
           <w:sz w:val="22"/>
           <w:lang w:val="vi-VN"/>
         </w:rPr>
-        <w:lastRenderedPageBreak/>
-        <w:t>báo cáo về tình trạng của sách MB10</w:t>
+        <w:t xml:space="preserve">báo cáo về tình trạng của sách </w:t>
+      </w:r>
+      <w:r>
+        <w:rPr>
+          <w:b/>
+          <w:bCs/>
+          <w:i/>
+          <w:sz w:val="22"/>
+          <w:lang w:val="vi-VN"/>
+        </w:rPr>
+        <w:t>MB1</w:t>
+      </w:r>
+      <w:r>
+        <w:rPr>
+          <w:b/>
+          <w:bCs/>
+          <w:i/>
+          <w:sz w:val="22"/>
+          <w:lang w:val="vi-VN"/>
+        </w:rPr>
+        <w:t>0</w:t>
       </w:r>
     </w:p>
     <w:tbl>
@@ -12838,7 +14080,27 @@
           <w:sz w:val="22"/>
           <w:lang w:val="vi-VN"/>
         </w:rPr>
-        <w:t>số đăng kí cá biệt MB11</w:t>
+        <w:t xml:space="preserve">số đăng kí cá biệt </w:t>
+      </w:r>
+      <w:r>
+        <w:rPr>
+          <w:b/>
+          <w:bCs/>
+          <w:i/>
+          <w:sz w:val="22"/>
+          <w:lang w:val="vi-VN"/>
+        </w:rPr>
+        <w:t>MB1</w:t>
+      </w:r>
+      <w:r>
+        <w:rPr>
+          <w:b/>
+          <w:bCs/>
+          <w:i/>
+          <w:sz w:val="22"/>
+          <w:lang w:val="vi-VN"/>
+        </w:rPr>
+        <w:t>1</w:t>
       </w:r>
     </w:p>
     <w:p>
@@ -12865,10 +14127,10 @@
         </w:rPr>
         <w:lastRenderedPageBreak/>
         <w:drawing>
-          <wp:inline distT="0" distB="0" distL="0" distR="0" wp14:anchorId="0099D790" wp14:editId="28EF688F">
-            <wp:extent cx="5729605" cy="7637780"/>
-            <wp:effectExtent l="0" t="0" r="4445" b="1270"/>
-            <wp:docPr id="2" name="Picture 2" descr="số đăng kí cá biệt"/>
+          <wp:inline distT="0" distB="0" distL="0" distR="0">
+            <wp:extent cx="5725160" cy="7633335"/>
+            <wp:effectExtent l="0" t="0" r="8890" b="5715"/>
+            <wp:docPr id="25" name="Picture 25" descr="số đăng kí cá biệt"/>
             <wp:cNvGraphicFramePr>
               <a:graphicFrameLocks xmlns:a="http://schemas.openxmlformats.org/drawingml/2006/main" noChangeAspect="1"/>
             </wp:cNvGraphicFramePr>
@@ -12876,7 +14138,7 @@
               <a:graphicData uri="http://schemas.openxmlformats.org/drawingml/2006/picture">
                 <pic:pic xmlns:pic="http://schemas.openxmlformats.org/drawingml/2006/picture">
                   <pic:nvPicPr>
-                    <pic:cNvPr id="0" name="Picture 8" descr="số đăng kí cá biệt"/>
+                    <pic:cNvPr id="0" name="Picture 10" descr="số đăng kí cá biệt"/>
                     <pic:cNvPicPr>
                       <a:picLocks noChangeAspect="1" noChangeArrowheads="1"/>
                     </pic:cNvPicPr>
@@ -12897,7 +14159,7 @@
                   <pic:spPr bwMode="auto">
                     <a:xfrm>
                       <a:off x="0" y="0"/>
-                      <a:ext cx="5729605" cy="7637780"/>
+                      <a:ext cx="5725160" cy="7633335"/>
                     </a:xfrm>
                     <a:prstGeom prst="rect">
                       <a:avLst/>
@@ -12948,7 +14210,7 @@
           <w:lang w:val="en-US"/>
         </w:rPr>
       </w:pPr>
-      <w:bookmarkStart w:id="8" w:name="_Toc2421"/>
+      <w:bookmarkStart w:id="7" w:name="_Toc2421"/>
       <w:r>
         <w:rPr>
           <w:lang w:val="en-US"/>
@@ -12956,7 +14218,7 @@
         <w:lastRenderedPageBreak/>
         <w:t>Mô hình hóa hệ thống</w:t>
       </w:r>
-      <w:bookmarkEnd w:id="8"/>
+      <w:bookmarkEnd w:id="7"/>
     </w:p>
     <w:p>
       <w:pPr>
@@ -12969,14 +14231,14 @@
           <w:lang w:val="en-US"/>
         </w:rPr>
       </w:pPr>
-      <w:bookmarkStart w:id="9" w:name="_Toc5532"/>
+      <w:bookmarkStart w:id="8" w:name="_Toc5532"/>
       <w:r>
         <w:rPr>
           <w:lang w:val="en-US"/>
         </w:rPr>
         <w:t>Mô hình hóa tiến trình nghiệp vụ (TTNV)</w:t>
       </w:r>
-      <w:bookmarkEnd w:id="9"/>
+      <w:bookmarkEnd w:id="8"/>
     </w:p>
     <w:p>
       <w:pPr>
@@ -13035,7 +14297,7 @@
                 <w:szCs w:val="26"/>
               </w:rPr>
             </w:pPr>
-            <w:bookmarkStart w:id="10" w:name="OLE_LINK1"/>
+            <w:bookmarkStart w:id="9" w:name="OLE_LINK1"/>
             <w:r>
               <w:rPr>
                 <w:b/>
@@ -13147,7 +14409,7 @@
                 <w:lang w:val="en-US"/>
               </w:rPr>
               <w:drawing>
-                <wp:inline distT="0" distB="0" distL="114300" distR="114300" wp14:anchorId="7E74EBB6" wp14:editId="66839B80">
+                <wp:inline distT="0" distB="0" distL="114300" distR="114300" wp14:anchorId="7C30C9C8" wp14:editId="76B9FD08">
                   <wp:extent cx="1349375" cy="377825"/>
                   <wp:effectExtent l="0" t="0" r="6985" b="3175"/>
                   <wp:docPr id="23" name="Picture 12"/>
@@ -13268,7 +14530,7 @@
                 <w:lang w:val="en-US"/>
               </w:rPr>
               <w:drawing>
-                <wp:inline distT="0" distB="0" distL="114300" distR="114300" wp14:anchorId="61F17D67" wp14:editId="0864B495">
+                <wp:inline distT="0" distB="0" distL="114300" distR="114300" wp14:anchorId="582D1404" wp14:editId="5465BDE3">
                   <wp:extent cx="1372870" cy="1119505"/>
                   <wp:effectExtent l="0" t="0" r="13970" b="8255"/>
                   <wp:docPr id="35" name="Picture 18"/>
@@ -13383,7 +14645,7 @@
                 <w:lang w:val="en-US"/>
               </w:rPr>
               <w:drawing>
-                <wp:inline distT="0" distB="0" distL="0" distR="0" wp14:anchorId="1A707BA4" wp14:editId="68440F4D">
+                <wp:inline distT="0" distB="0" distL="0" distR="0" wp14:anchorId="5E327E89" wp14:editId="522D3C23">
                   <wp:extent cx="971550" cy="590550"/>
                   <wp:effectExtent l="0" t="0" r="0" b="0"/>
                   <wp:docPr id="1" name="Picture 1"/>
@@ -13456,7 +14718,7 @@
           </w:p>
         </w:tc>
       </w:tr>
-      <w:bookmarkEnd w:id="10"/>
+      <w:bookmarkEnd w:id="9"/>
     </w:tbl>
     <w:p>
       <w:pPr>
@@ -13855,7 +15117,7 @@
                 <w:szCs w:val="26"/>
                 <w:lang w:val="vi-VN"/>
               </w:rPr>
-              <w:t>MB1; MB7</w:t>
+              <w:t>MB01; MB07</w:t>
             </w:r>
           </w:p>
         </w:tc>
@@ -14181,9 +15443,9 @@
           <w:lang w:val="en-US"/>
         </w:rPr>
         <w:drawing>
-          <wp:inline distT="0" distB="0" distL="0" distR="0" wp14:anchorId="3F8270C9" wp14:editId="0A2DB35A">
-            <wp:extent cx="5732145" cy="5006340"/>
-            <wp:effectExtent l="0" t="0" r="1905" b="3810"/>
+          <wp:inline distT="0" distB="0" distL="0" distR="0" wp14:anchorId="121B9EA2" wp14:editId="48A1729C">
+            <wp:extent cx="5732145" cy="5001029"/>
+            <wp:effectExtent l="0" t="0" r="1905" b="9525"/>
             <wp:docPr id="15" name="Picture 15"/>
             <wp:cNvGraphicFramePr>
               <a:graphicFrameLocks xmlns:a="http://schemas.openxmlformats.org/drawingml/2006/main" noChangeAspect="1"/>
@@ -14210,7 +15472,7 @@
                   <pic:spPr>
                     <a:xfrm>
                       <a:off x="0" y="0"/>
-                      <a:ext cx="5732145" cy="5006340"/>
+                      <a:ext cx="5732145" cy="5001029"/>
                     </a:xfrm>
                     <a:prstGeom prst="rect">
                       <a:avLst/>
@@ -14234,14 +15496,14 @@
           <w:lang w:val="en-US"/>
         </w:rPr>
       </w:pPr>
-      <w:bookmarkStart w:id="11" w:name="_Toc16276"/>
+      <w:bookmarkStart w:id="10" w:name="_Toc16276"/>
       <w:r>
         <w:rPr>
           <w:lang w:val="en-US"/>
         </w:rPr>
         <w:t>Biểu đồ hoạt động (BĐHĐ)</w:t>
       </w:r>
-      <w:bookmarkEnd w:id="11"/>
+      <w:bookmarkEnd w:id="10"/>
     </w:p>
     <w:p>
       <w:pPr>
@@ -14410,7 +15672,7 @@
                 <w:lang w:val="en-US"/>
               </w:rPr>
               <w:drawing>
-                <wp:inline distT="0" distB="0" distL="0" distR="0" wp14:anchorId="16463F7E" wp14:editId="1FFE764E">
+                <wp:inline distT="0" distB="0" distL="0" distR="0" wp14:anchorId="74B6A8A1" wp14:editId="1E702027">
                   <wp:extent cx="295275" cy="962025"/>
                   <wp:effectExtent l="0" t="0" r="9525" b="9525"/>
                   <wp:docPr id="16" name="Picture 16"/>
@@ -14523,7 +15785,7 @@
                 <w:lang w:val="en-US"/>
               </w:rPr>
               <w:drawing>
-                <wp:inline distT="0" distB="0" distL="114300" distR="114300" wp14:anchorId="000D444A" wp14:editId="180175F8">
+                <wp:inline distT="0" distB="0" distL="114300" distR="114300" wp14:anchorId="4E8E2ECA" wp14:editId="3FA5E52F">
                   <wp:extent cx="645795" cy="748665"/>
                   <wp:effectExtent l="0" t="0" r="9525" b="13335"/>
                   <wp:docPr id="28" name="Picture 9"/>
@@ -14635,7 +15897,7 @@
                 <w:lang w:val="en-US"/>
               </w:rPr>
               <w:drawing>
-                <wp:inline distT="0" distB="0" distL="0" distR="0" wp14:anchorId="0B176F95" wp14:editId="1D206903">
+                <wp:inline distT="0" distB="0" distL="0" distR="0" wp14:anchorId="5A5601D5" wp14:editId="30912657">
                   <wp:extent cx="1686160" cy="552527"/>
                   <wp:effectExtent l="0" t="0" r="9525" b="0"/>
                   <wp:docPr id="3" name="Picture 3"/>
@@ -14747,7 +16009,7 @@
                 <w:lang w:val="en-US"/>
               </w:rPr>
               <w:drawing>
-                <wp:inline distT="0" distB="0" distL="0" distR="0" wp14:anchorId="7F695D1D" wp14:editId="0826250A">
+                <wp:inline distT="0" distB="0" distL="0" distR="0" wp14:anchorId="4B78A8E7" wp14:editId="6EF482D4">
                   <wp:extent cx="1743318" cy="514422"/>
                   <wp:effectExtent l="0" t="0" r="0" b="0"/>
                   <wp:docPr id="4" name="Picture 4"/>
@@ -14859,7 +16121,7 @@
                 <w:lang w:val="en-US"/>
               </w:rPr>
               <w:drawing>
-                <wp:inline distT="0" distB="0" distL="114300" distR="114300" wp14:anchorId="3A679BB8" wp14:editId="33CDA654">
+                <wp:inline distT="0" distB="0" distL="114300" distR="114300" wp14:anchorId="354BE1D9" wp14:editId="3B240BC9">
                   <wp:extent cx="975360" cy="320040"/>
                   <wp:effectExtent l="0" t="0" r="0" b="0"/>
                   <wp:docPr id="36" name="Picture 19"/>
@@ -14988,10 +16250,10 @@
                   <v:path o:extrusionok="f" gradientshapeok="t" o:connecttype="rect"/>
                   <o:lock v:ext="edit" aspectratio="t"/>
                 </v:shapetype>
-                <v:shape id="_x0000_i1033" type="#_x0000_t75" style="width:88.25pt;height:14.15pt" o:ole="">
+                <v:shape id="_x0000_i1035" type="#_x0000_t75" style="width:87.65pt;height:14.4pt" o:ole="">
                   <v:imagedata r:id="rId24" o:title=""/>
                 </v:shape>
-                <o:OLEObject Type="Embed" ProgID="PBrush" ShapeID="_x0000_i1033" DrawAspect="Content" ObjectID="_1770136672" r:id="rId25"/>
+                <o:OLEObject Type="Embed" ProgID="PBrush" ShapeID="_x0000_i1035" DrawAspect="Content" ObjectID="_1770355411" r:id="rId25"/>
               </w:object>
             </w:r>
           </w:p>
@@ -15065,7 +16327,7 @@
                 <w:lang w:val="en-US"/>
               </w:rPr>
               <w:drawing>
-                <wp:inline distT="0" distB="0" distL="114300" distR="114300" wp14:anchorId="7372BF1A" wp14:editId="141A3971">
+                <wp:inline distT="0" distB="0" distL="114300" distR="114300" wp14:anchorId="70E50292" wp14:editId="1CA0921A">
                   <wp:extent cx="1117389" cy="1453515"/>
                   <wp:effectExtent l="0" t="0" r="6985" b="0"/>
                   <wp:docPr id="32" name="Picture 13"/>
@@ -15183,7 +16445,7 @@
                 <w:lang w:val="en-US"/>
               </w:rPr>
               <w:drawing>
-                <wp:inline distT="0" distB="0" distL="114300" distR="114300" wp14:anchorId="4D1A543B" wp14:editId="061E2D69">
+                <wp:inline distT="0" distB="0" distL="114300" distR="114300" wp14:anchorId="5711BB0C" wp14:editId="5E419FC3">
                   <wp:extent cx="587375" cy="606425"/>
                   <wp:effectExtent l="0" t="0" r="6985" b="3175"/>
                   <wp:docPr id="33" name="Picture 14"/>
@@ -15367,8 +16629,8 @@
         <w:tblLook w:val="04A0" w:firstRow="1" w:lastRow="0" w:firstColumn="1" w:lastColumn="0" w:noHBand="0" w:noVBand="1"/>
       </w:tblPr>
       <w:tblGrid>
-        <w:gridCol w:w="2686"/>
-        <w:gridCol w:w="6330"/>
+        <w:gridCol w:w="2685"/>
+        <w:gridCol w:w="6331"/>
       </w:tblGrid>
       <w:tr>
         <w:tc>
@@ -15583,7 +16845,7 @@
                 <w:szCs w:val="26"/>
                 <w:lang w:val="vi-VN"/>
               </w:rPr>
-              <w:t>MB1; MB2</w:t>
+              <w:t>MB01; MB02</w:t>
             </w:r>
           </w:p>
         </w:tc>
@@ -15762,9 +17024,9 @@
           <w:lang w:val="en-US"/>
         </w:rPr>
         <w:drawing>
-          <wp:inline distT="0" distB="0" distL="0" distR="0" wp14:anchorId="4EC0BDAE" wp14:editId="5339A050">
-            <wp:extent cx="5732145" cy="5096510"/>
-            <wp:effectExtent l="0" t="0" r="1905" b="8890"/>
+          <wp:inline distT="0" distB="0" distL="0" distR="0" wp14:anchorId="169AE4F8" wp14:editId="4F4EAB80">
+            <wp:extent cx="5732145" cy="5095946"/>
+            <wp:effectExtent l="0" t="0" r="1905" b="9525"/>
             <wp:docPr id="5" name="Picture 5"/>
             <wp:cNvGraphicFramePr>
               <a:graphicFrameLocks xmlns:a="http://schemas.openxmlformats.org/drawingml/2006/main" noChangeAspect="1"/>
@@ -15791,7 +17053,7 @@
                   <pic:spPr>
                     <a:xfrm>
                       <a:off x="0" y="0"/>
-                      <a:ext cx="5732145" cy="5096510"/>
+                      <a:ext cx="5732145" cy="5095946"/>
                     </a:xfrm>
                     <a:prstGeom prst="rect">
                       <a:avLst/>
@@ -16268,9 +17530,9 @@
           <w:lang w:val="en-US"/>
         </w:rPr>
         <w:drawing>
-          <wp:inline distT="0" distB="0" distL="0" distR="0" wp14:anchorId="64C810AD" wp14:editId="6A34A119">
-            <wp:extent cx="5732145" cy="3749040"/>
-            <wp:effectExtent l="0" t="0" r="1905" b="3810"/>
+          <wp:inline distT="0" distB="0" distL="0" distR="0" wp14:anchorId="18162A30" wp14:editId="255D415D">
+            <wp:extent cx="5732145" cy="3748800"/>
+            <wp:effectExtent l="0" t="0" r="1905" b="4445"/>
             <wp:docPr id="6" name="Picture 6"/>
             <wp:cNvGraphicFramePr>
               <a:graphicFrameLocks xmlns:a="http://schemas.openxmlformats.org/drawingml/2006/main" noChangeAspect="1"/>
@@ -16297,7 +17559,7 @@
                   <pic:spPr>
                     <a:xfrm>
                       <a:off x="0" y="0"/>
-                      <a:ext cx="5732145" cy="3749040"/>
+                      <a:ext cx="5732145" cy="3748800"/>
                     </a:xfrm>
                     <a:prstGeom prst="rect">
                       <a:avLst/>
@@ -16394,8 +17656,8 @@
         <w:tblLook w:val="04A0" w:firstRow="1" w:lastRow="0" w:firstColumn="1" w:lastColumn="0" w:noHBand="0" w:noVBand="1"/>
       </w:tblPr>
       <w:tblGrid>
-        <w:gridCol w:w="2682"/>
-        <w:gridCol w:w="6334"/>
+        <w:gridCol w:w="2680"/>
+        <w:gridCol w:w="6336"/>
       </w:tblGrid>
       <w:tr>
         <w:tc>
@@ -16610,7 +17872,7 @@
                 <w:szCs w:val="26"/>
                 <w:lang w:val="vi-VN"/>
               </w:rPr>
-              <w:t>MB2;MB3</w:t>
+              <w:t>MB02;MB03</w:t>
             </w:r>
           </w:p>
         </w:tc>
@@ -16787,9 +18049,9 @@
         </w:rPr>
         <w:lastRenderedPageBreak/>
         <w:drawing>
-          <wp:inline distT="0" distB="0" distL="0" distR="0" wp14:anchorId="00153DA3" wp14:editId="49EA4BDD">
-            <wp:extent cx="5732145" cy="5905500"/>
-            <wp:effectExtent l="0" t="0" r="1905" b="0"/>
+          <wp:inline distT="0" distB="0" distL="0" distR="0" wp14:anchorId="05A16308" wp14:editId="1B60E002">
+            <wp:extent cx="5732063" cy="5905500"/>
+            <wp:effectExtent l="0" t="0" r="2540" b="0"/>
             <wp:docPr id="7" name="Picture 7"/>
             <wp:cNvGraphicFramePr>
               <a:graphicFrameLocks xmlns:a="http://schemas.openxmlformats.org/drawingml/2006/main" noChangeAspect="1"/>
@@ -16816,7 +18078,7 @@
                   <pic:spPr>
                     <a:xfrm>
                       <a:off x="0" y="0"/>
-                      <a:ext cx="5732145" cy="5905500"/>
+                      <a:ext cx="5732063" cy="5905500"/>
                     </a:xfrm>
                     <a:prstGeom prst="rect">
                       <a:avLst/>
@@ -16928,8 +18190,8 @@
         <w:tblLook w:val="04A0" w:firstRow="1" w:lastRow="0" w:firstColumn="1" w:lastColumn="0" w:noHBand="0" w:noVBand="1"/>
       </w:tblPr>
       <w:tblGrid>
-        <w:gridCol w:w="2686"/>
-        <w:gridCol w:w="6330"/>
+        <w:gridCol w:w="2685"/>
+        <w:gridCol w:w="6331"/>
       </w:tblGrid>
       <w:tr>
         <w:tc>
@@ -17144,7 +18406,7 @@
                 <w:szCs w:val="26"/>
                 <w:lang w:val="vi-VN"/>
               </w:rPr>
-              <w:t>MB7; MB4; MB5; MB6</w:t>
+              <w:t>MB07; MB04; MB05; MB06</w:t>
             </w:r>
           </w:p>
         </w:tc>
@@ -17321,9 +18583,9 @@
           <w:lang w:val="en-US"/>
         </w:rPr>
         <w:drawing>
-          <wp:inline distT="0" distB="0" distL="0" distR="0" wp14:anchorId="3C6D3939" wp14:editId="45392250">
-            <wp:extent cx="5732145" cy="5577205"/>
-            <wp:effectExtent l="0" t="0" r="1905" b="4445"/>
+          <wp:inline distT="0" distB="0" distL="0" distR="0" wp14:anchorId="6E7E65BF" wp14:editId="021232FF">
+            <wp:extent cx="5731912" cy="5577205"/>
+            <wp:effectExtent l="0" t="0" r="2540" b="4445"/>
             <wp:docPr id="8" name="Picture 8"/>
             <wp:cNvGraphicFramePr>
               <a:graphicFrameLocks xmlns:a="http://schemas.openxmlformats.org/drawingml/2006/main" noChangeAspect="1"/>
@@ -17350,7 +18612,7 @@
                   <pic:spPr>
                     <a:xfrm>
                       <a:off x="0" y="0"/>
-                      <a:ext cx="5732145" cy="5577205"/>
+                      <a:ext cx="5731912" cy="5577205"/>
                     </a:xfrm>
                     <a:prstGeom prst="rect">
                       <a:avLst/>
@@ -17446,8 +18708,8 @@
         <w:tblLook w:val="04A0" w:firstRow="1" w:lastRow="0" w:firstColumn="1" w:lastColumn="0" w:noHBand="0" w:noVBand="1"/>
       </w:tblPr>
       <w:tblGrid>
-        <w:gridCol w:w="2686"/>
-        <w:gridCol w:w="6330"/>
+        <w:gridCol w:w="2685"/>
+        <w:gridCol w:w="6331"/>
       </w:tblGrid>
       <w:tr>
         <w:tc>
@@ -17663,7 +18925,7 @@
                 <w:szCs w:val="26"/>
                 <w:lang w:val="vi-VN"/>
               </w:rPr>
-              <w:t>MB2; MB3</w:t>
+              <w:t>MB02; MB03</w:t>
             </w:r>
           </w:p>
         </w:tc>
@@ -17839,9 +19101,9 @@
           <w:lang w:val="en-US"/>
         </w:rPr>
         <w:drawing>
-          <wp:inline distT="0" distB="0" distL="0" distR="0" wp14:anchorId="3BE63267" wp14:editId="09285D02">
-            <wp:extent cx="5732145" cy="5570855"/>
-            <wp:effectExtent l="0" t="0" r="1905" b="0"/>
+          <wp:inline distT="0" distB="0" distL="0" distR="0" wp14:anchorId="0F3B159D" wp14:editId="68B8EB9F">
+            <wp:extent cx="5732095" cy="5570855"/>
+            <wp:effectExtent l="0" t="0" r="2540" b="0"/>
             <wp:docPr id="9" name="Picture 9"/>
             <wp:cNvGraphicFramePr>
               <a:graphicFrameLocks xmlns:a="http://schemas.openxmlformats.org/drawingml/2006/main" noChangeAspect="1"/>
@@ -17868,7 +19130,7 @@
                   <pic:spPr>
                     <a:xfrm>
                       <a:off x="0" y="0"/>
-                      <a:ext cx="5732145" cy="5570855"/>
+                      <a:ext cx="5732095" cy="5570855"/>
                     </a:xfrm>
                     <a:prstGeom prst="rect">
                       <a:avLst/>
@@ -18012,8 +19274,8 @@
         <w:tblLook w:val="04A0" w:firstRow="1" w:lastRow="0" w:firstColumn="1" w:lastColumn="0" w:noHBand="0" w:noVBand="1"/>
       </w:tblPr>
       <w:tblGrid>
-        <w:gridCol w:w="2686"/>
-        <w:gridCol w:w="6330"/>
+        <w:gridCol w:w="2685"/>
+        <w:gridCol w:w="6331"/>
       </w:tblGrid>
       <w:tr>
         <w:tc>
@@ -18228,7 +19490,7 @@
                 <w:szCs w:val="26"/>
                 <w:lang w:val="vi-VN"/>
               </w:rPr>
-              <w:t>MB7; MB8; MB9</w:t>
+              <w:t>MB07; MB08; MB09</w:t>
             </w:r>
           </w:p>
         </w:tc>
@@ -18406,9 +19668,9 @@
         </w:rPr>
         <w:lastRenderedPageBreak/>
         <w:drawing>
-          <wp:inline distT="0" distB="0" distL="0" distR="0" wp14:anchorId="6C84C30E" wp14:editId="3C3BEC2B">
-            <wp:extent cx="5732145" cy="8368665"/>
-            <wp:effectExtent l="0" t="0" r="1905" b="0"/>
+          <wp:inline distT="0" distB="0" distL="0" distR="0" wp14:anchorId="19341D76" wp14:editId="7F5B0484">
+            <wp:extent cx="4895122" cy="8368665"/>
+            <wp:effectExtent l="0" t="0" r="1270" b="0"/>
             <wp:docPr id="10" name="Picture 10"/>
             <wp:cNvGraphicFramePr>
               <a:graphicFrameLocks xmlns:a="http://schemas.openxmlformats.org/drawingml/2006/main" noChangeAspect="1"/>
@@ -18435,7 +19697,7 @@
                   <pic:spPr>
                     <a:xfrm>
                       <a:off x="0" y="0"/>
-                      <a:ext cx="5732145" cy="8368665"/>
+                      <a:ext cx="4895122" cy="8368665"/>
                     </a:xfrm>
                     <a:prstGeom prst="rect">
                       <a:avLst/>
@@ -18918,9 +20180,9 @@
           <w:lang w:val="en-US"/>
         </w:rPr>
         <w:drawing>
-          <wp:inline distT="0" distB="0" distL="0" distR="0" wp14:anchorId="61DFFFAA" wp14:editId="696018FD">
-            <wp:extent cx="5732145" cy="4165600"/>
-            <wp:effectExtent l="0" t="0" r="1905" b="6350"/>
+          <wp:inline distT="0" distB="0" distL="0" distR="0" wp14:anchorId="61C9352F" wp14:editId="7F0A4860">
+            <wp:extent cx="5732145" cy="4165394"/>
+            <wp:effectExtent l="0" t="0" r="1905" b="6985"/>
             <wp:docPr id="11" name="Picture 11"/>
             <wp:cNvGraphicFramePr>
               <a:graphicFrameLocks xmlns:a="http://schemas.openxmlformats.org/drawingml/2006/main" noChangeAspect="1"/>
@@ -18947,7 +20209,7 @@
                   <pic:spPr>
                     <a:xfrm>
                       <a:off x="0" y="0"/>
-                      <a:ext cx="5732145" cy="4165600"/>
+                      <a:ext cx="5732145" cy="4165394"/>
                     </a:xfrm>
                     <a:prstGeom prst="rect">
                       <a:avLst/>
@@ -19437,9 +20699,9 @@
           <w:lang w:val="en-US"/>
         </w:rPr>
         <w:drawing>
-          <wp:inline distT="0" distB="0" distL="0" distR="0" wp14:anchorId="26AB81E5" wp14:editId="1CA2FBD2">
-            <wp:extent cx="5732145" cy="5975985"/>
-            <wp:effectExtent l="0" t="0" r="1905" b="5715"/>
+          <wp:inline distT="0" distB="0" distL="0" distR="0" wp14:anchorId="48879831" wp14:editId="14E65975">
+            <wp:extent cx="5732145" cy="5975667"/>
+            <wp:effectExtent l="0" t="0" r="1905" b="6350"/>
             <wp:docPr id="12" name="Picture 12"/>
             <wp:cNvGraphicFramePr>
               <a:graphicFrameLocks xmlns:a="http://schemas.openxmlformats.org/drawingml/2006/main" noChangeAspect="1"/>
@@ -19466,7 +20728,7 @@
                   <pic:spPr>
                     <a:xfrm>
                       <a:off x="0" y="0"/>
-                      <a:ext cx="5732145" cy="5975985"/>
+                      <a:ext cx="5732145" cy="5975667"/>
                     </a:xfrm>
                     <a:prstGeom prst="rect">
                       <a:avLst/>
@@ -19747,7 +21009,7 @@
                 <w:szCs w:val="26"/>
                 <w:lang w:val="vi-VN"/>
               </w:rPr>
-              <w:t>Bạn đọc; thư viện; quản lý</w:t>
+              <w:t>Thủ thư</w:t>
             </w:r>
           </w:p>
         </w:tc>
@@ -19801,7 +21063,16 @@
                 <w:szCs w:val="26"/>
                 <w:lang w:val="vi-VN"/>
               </w:rPr>
-              <w:t>MB11</w:t>
+              <w:t>MB</w:t>
+            </w:r>
+            <w:bookmarkStart w:id="11" w:name="_GoBack"/>
+            <w:bookmarkEnd w:id="11"/>
+            <w:r>
+              <w:rPr>
+                <w:szCs w:val="26"/>
+                <w:lang w:val="vi-VN"/>
+              </w:rPr>
+              <w:t>11</w:t>
             </w:r>
           </w:p>
         </w:tc>
@@ -19978,9 +21249,9 @@
           <w:lang w:val="en-US"/>
         </w:rPr>
         <w:drawing>
-          <wp:inline distT="0" distB="0" distL="0" distR="0" wp14:anchorId="33A361A9" wp14:editId="1DE656FB">
-            <wp:extent cx="5732145" cy="4914265"/>
-            <wp:effectExtent l="0" t="0" r="1905" b="635"/>
+          <wp:inline distT="0" distB="0" distL="0" distR="0" wp14:anchorId="6402A62F" wp14:editId="54AE3A41">
+            <wp:extent cx="5732145" cy="4705751"/>
+            <wp:effectExtent l="0" t="0" r="1905" b="0"/>
             <wp:docPr id="13" name="Picture 13"/>
             <wp:cNvGraphicFramePr>
               <a:graphicFrameLocks xmlns:a="http://schemas.openxmlformats.org/drawingml/2006/main" noChangeAspect="1"/>
@@ -20007,7 +21278,7 @@
                   <pic:spPr>
                     <a:xfrm>
                       <a:off x="0" y="0"/>
-                      <a:ext cx="5732145" cy="4914265"/>
+                      <a:ext cx="5732145" cy="4705751"/>
                     </a:xfrm>
                     <a:prstGeom prst="rect">
                       <a:avLst/>
@@ -20080,20 +21351,6 @@
           <w:b/>
           <w:bCs/>
           <w:i/>
-          <w:szCs w:val="26"/>
-          <w:lang w:val="vi-VN"/>
-        </w:rPr>
-      </w:pPr>
-    </w:p>
-    <w:p>
-      <w:pPr>
-        <w:spacing w:after="120"/>
-        <w:jc w:val="both"/>
-        <w:rPr>
-          <w:b/>
-          <w:bCs/>
-          <w:i/>
-          <w:iCs/>
           <w:szCs w:val="26"/>
           <w:lang w:val="vi-VN"/>
         </w:rPr>

</xml_diff>